<commit_message>
add cost center in v3 template
</commit_message>
<xml_diff>
--- a/ph_esfa_v3.docx
+++ b/ph_esfa_v3.docx
@@ -128,7 +128,7 @@
           </mc:Choice>
           <mc:Fallback>
             <w:pict>
-              <v:shape w14:anchorId="35213D20" id="Graphic 1" o:spid="_x0000_s1026" style="position:absolute;margin-left:0;margin-top:155.4pt;width:532.3pt;height:.1pt;z-index:15729152;visibility:visible;mso-wrap-style:square;mso-wrap-distance-left:0;mso-wrap-distance-top:0;mso-wrap-distance-right:0;mso-wrap-distance-bottom:0;mso-position-horizontal:absolute;mso-position-horizontal-relative:page;mso-position-vertical:absolute;mso-position-vertical-relative:page;v-text-anchor:top" coordsize="6760209,635" o:gfxdata="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" path="m,l6760210,624e" filled="f" strokeweight="1.5pt">
+              <v:shape w14:anchorId="46CA3678" id="Graphic 1" o:spid="_x0000_s1026" style="position:absolute;margin-left:0;margin-top:155.4pt;width:532.3pt;height:.1pt;z-index:15729152;visibility:visible;mso-wrap-style:square;mso-wrap-distance-left:0;mso-wrap-distance-top:0;mso-wrap-distance-right:0;mso-wrap-distance-bottom:0;mso-position-horizontal:absolute;mso-position-horizontal-relative:page;mso-position-vertical:absolute;mso-position-vertical-relative:page;v-text-anchor:top" coordsize="6760209,635" o:gfxdata="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" path="m,l6760210,624e" filled="f" strokeweight="1.5pt">
                 <v:path arrowok="t"/>
                 <w10:wrap anchorx="page" anchory="page"/>
               </v:shape>
@@ -304,6 +304,12 @@
               </w:rPr>
               <w:t xml:space="preserve"> </w:t>
             </w:r>
+            <w:r>
+              <w:rPr>
+                <w:rFonts w:ascii="Times New Roman"/>
+              </w:rPr>
+              <w:t>p65</w:t>
+            </w:r>
           </w:p>
         </w:tc>
       </w:tr>
@@ -1041,7 +1047,23 @@
                 <w:rFonts w:ascii="Arial" w:hAnsi="Arial"/>
                 <w:b/>
               </w:rPr>
-              <w:t>correct by Prevista (</w:t>
+              <w:t xml:space="preserve">correct by </w:t>
+            </w:r>
+            <w:proofErr w:type="spellStart"/>
+            <w:r>
+              <w:rPr>
+                <w:rFonts w:ascii="Arial" w:hAnsi="Arial"/>
+                <w:b/>
+              </w:rPr>
+              <w:t>Prevista</w:t>
+            </w:r>
+            <w:proofErr w:type="spellEnd"/>
+            <w:r>
+              <w:rPr>
+                <w:rFonts w:ascii="Arial" w:hAnsi="Arial"/>
+                <w:b/>
+              </w:rPr>
+              <w:t xml:space="preserve"> (</w:t>
             </w:r>
             <w:r>
               <w:rPr>
@@ -1906,12 +1928,14 @@
                 <w:rFonts w:ascii="Arial"/>
               </w:rPr>
             </w:pPr>
+            <w:proofErr w:type="spellStart"/>
             <w:r>
               <w:rPr>
                 <w:rFonts w:ascii="Arial"/>
               </w:rPr>
               <w:t>Prevista</w:t>
             </w:r>
+            <w:proofErr w:type="spellEnd"/>
             <w:r>
               <w:rPr>
                 <w:rFonts w:ascii="Arial"/>
@@ -2724,7 +2748,8 @@
           </w:tcPr>
           <w:p>
             <w:pPr>
-              <w:pStyle w:val="TableParagraph"/>
+              <w:autoSpaceDE/>
+              <w:autoSpaceDN/>
               <w:rPr>
                 <w:rFonts w:ascii="Times New Roman"/>
                 <w:sz w:val="16"/>
@@ -2732,8 +2757,19 @@
             </w:pPr>
             <w:r>
               <w:rPr>
-                <w:rFonts w:ascii="Times New Roman"/>
-                <w:sz w:val="16"/>
+                <w:color w:val="000000"/>
+                <w:sz w:val="19"/>
+                <w:szCs w:val="19"/>
+                <w:lang w:val="en-IN" w:eastAsia="en-GB"/>
+              </w:rPr>
+              <w:t xml:space="preserve"> </w:t>
+            </w:r>
+            <w:r>
+              <w:rPr>
+                <w:color w:val="000000"/>
+                <w:sz w:val="19"/>
+                <w:szCs w:val="19"/>
+                <w:lang w:val="en-IN" w:eastAsia="en-GB"/>
               </w:rPr>
               <w:t>p137</w:t>
             </w:r>
@@ -2847,6 +2883,7 @@
                 <w:sz w:val="19"/>
               </w:rPr>
             </w:pPr>
+            <w:proofErr w:type="spellStart"/>
             <w:r>
               <w:rPr>
                 <w:spacing w:val="-5"/>
@@ -2854,6 +2891,7 @@
               </w:rPr>
               <w:t>Mr</w:t>
             </w:r>
+            <w:proofErr w:type="spellEnd"/>
           </w:p>
         </w:tc>
         <w:tc>
@@ -2869,7 +2907,8 @@
           </w:tcPr>
           <w:p>
             <w:pPr>
-              <w:pStyle w:val="TableParagraph"/>
+              <w:autoSpaceDE/>
+              <w:autoSpaceDN/>
               <w:rPr>
                 <w:rFonts w:ascii="Times New Roman"/>
                 <w:sz w:val="16"/>
@@ -2877,10 +2916,92 @@
             </w:pPr>
             <w:r>
               <w:rPr>
+                <w:color w:val="000000"/>
+                <w:sz w:val="19"/>
+                <w:szCs w:val="19"/>
+                <w:lang w:val="en-IN" w:eastAsia="en-GB"/>
+              </w:rPr>
+              <w:t xml:space="preserve"> </w:t>
+            </w:r>
+            <w:r>
+              <w:rPr>
+                <w:color w:val="000000"/>
+                <w:sz w:val="19"/>
+                <w:szCs w:val="19"/>
+                <w:lang w:val="en-IN" w:eastAsia="en-GB"/>
+              </w:rPr>
+              <w:t>p110</w:t>
+            </w:r>
+          </w:p>
+        </w:tc>
+        <w:tc>
+          <w:tcPr>
+            <w:tcW w:w="447" w:type="dxa"/>
+            <w:tcBorders>
+              <w:top w:val="single" w:sz="2" w:space="0" w:color="000000"/>
+              <w:left w:val="single" w:sz="2" w:space="0" w:color="000000"/>
+              <w:bottom w:val="single" w:sz="2" w:space="0" w:color="000000"/>
+              <w:right w:val="single" w:sz="2" w:space="0" w:color="000000"/>
+            </w:tcBorders>
+            <w:shd w:val="clear" w:color="auto" w:fill="D9D9D9"/>
+          </w:tcPr>
+          <w:p>
+            <w:pPr>
+              <w:pStyle w:val="TableParagraph"/>
+              <w:spacing w:before="146"/>
+              <w:ind w:left="126"/>
+              <w:rPr>
+                <w:sz w:val="19"/>
+              </w:rPr>
+            </w:pPr>
+            <w:proofErr w:type="spellStart"/>
+            <w:r>
+              <w:rPr>
+                <w:spacing w:val="-5"/>
+                <w:sz w:val="19"/>
+              </w:rPr>
+              <w:t>Mrs</w:t>
+            </w:r>
+            <w:proofErr w:type="spellEnd"/>
+          </w:p>
+        </w:tc>
+        <w:tc>
+          <w:tcPr>
+            <w:tcW w:w="766" w:type="dxa"/>
+            <w:tcBorders>
+              <w:top w:val="single" w:sz="2" w:space="0" w:color="000000"/>
+              <w:left w:val="single" w:sz="2" w:space="0" w:color="000000"/>
+              <w:bottom w:val="single" w:sz="2" w:space="0" w:color="000000"/>
+              <w:right w:val="single" w:sz="2" w:space="0" w:color="000000"/>
+            </w:tcBorders>
+            <w:shd w:val="clear" w:color="auto" w:fill="FFFFCC"/>
+          </w:tcPr>
+          <w:p>
+            <w:pPr>
+              <w:autoSpaceDE/>
+              <w:autoSpaceDN/>
+              <w:rPr>
                 <w:rFonts w:ascii="Times New Roman"/>
                 <w:sz w:val="16"/>
               </w:rPr>
-              <w:t>p110</w:t>
+            </w:pPr>
+            <w:r>
+              <w:rPr>
+                <w:color w:val="000000"/>
+                <w:sz w:val="19"/>
+                <w:szCs w:val="19"/>
+                <w:lang w:val="en-IN" w:eastAsia="en-GB"/>
+              </w:rPr>
+              <w:t xml:space="preserve"> </w:t>
+            </w:r>
+            <w:r>
+              <w:rPr>
+                <w:color w:val="000000"/>
+                <w:sz w:val="19"/>
+                <w:szCs w:val="19"/>
+                <w:lang w:val="en-IN" w:eastAsia="en-GB"/>
+              </w:rPr>
+              <w:t>p111</w:t>
             </w:r>
           </w:p>
         </w:tc>
@@ -2898,24 +3019,24 @@
           <w:p>
             <w:pPr>
               <w:pStyle w:val="TableParagraph"/>
-              <w:spacing w:before="146"/>
-              <w:ind w:left="126"/>
-              <w:rPr>
-                <w:sz w:val="19"/>
-              </w:rPr>
-            </w:pPr>
-            <w:r>
-              <w:rPr>
-                <w:spacing w:val="-5"/>
-                <w:sz w:val="19"/>
-              </w:rPr>
-              <w:t>Mrs</w:t>
-            </w:r>
-          </w:p>
-        </w:tc>
-        <w:tc>
-          <w:tcPr>
-            <w:tcW w:w="766" w:type="dxa"/>
+              <w:spacing w:before="158"/>
+              <w:ind w:left="113"/>
+              <w:rPr>
+                <w:sz w:val="17"/>
+              </w:rPr>
+            </w:pPr>
+            <w:r>
+              <w:rPr>
+                <w:spacing w:val="-4"/>
+                <w:sz w:val="17"/>
+              </w:rPr>
+              <w:t>Miss</w:t>
+            </w:r>
+          </w:p>
+        </w:tc>
+        <w:tc>
+          <w:tcPr>
+            <w:tcW w:w="446" w:type="dxa"/>
             <w:tcBorders>
               <w:top w:val="single" w:sz="2" w:space="0" w:color="000000"/>
               <w:left w:val="single" w:sz="2" w:space="0" w:color="000000"/>
@@ -2926,7 +3047,8 @@
           </w:tcPr>
           <w:p>
             <w:pPr>
-              <w:pStyle w:val="TableParagraph"/>
+              <w:autoSpaceDE/>
+              <w:autoSpaceDN/>
               <w:rPr>
                 <w:rFonts w:ascii="Times New Roman"/>
                 <w:sz w:val="16"/>
@@ -2934,16 +3056,99 @@
             </w:pPr>
             <w:r>
               <w:rPr>
+                <w:color w:val="000000"/>
+                <w:sz w:val="19"/>
+                <w:szCs w:val="19"/>
+                <w:lang w:val="en-IN" w:eastAsia="en-GB"/>
+              </w:rPr>
+              <w:t xml:space="preserve"> </w:t>
+            </w:r>
+            <w:r>
+              <w:rPr>
+                <w:color w:val="000000"/>
+                <w:sz w:val="19"/>
+                <w:szCs w:val="19"/>
+                <w:lang w:val="en-IN" w:eastAsia="en-GB"/>
+              </w:rPr>
+              <w:t>p112</w:t>
+            </w:r>
+          </w:p>
+        </w:tc>
+        <w:tc>
+          <w:tcPr>
+            <w:tcW w:w="446" w:type="dxa"/>
+            <w:tcBorders>
+              <w:top w:val="single" w:sz="2" w:space="0" w:color="000000"/>
+              <w:left w:val="single" w:sz="2" w:space="0" w:color="000000"/>
+              <w:bottom w:val="single" w:sz="2" w:space="0" w:color="000000"/>
+              <w:right w:val="single" w:sz="2" w:space="0" w:color="000000"/>
+            </w:tcBorders>
+            <w:shd w:val="clear" w:color="auto" w:fill="D9D9D9"/>
+          </w:tcPr>
+          <w:p>
+            <w:pPr>
+              <w:pStyle w:val="TableParagraph"/>
+              <w:spacing w:before="146"/>
+              <w:ind w:left="192"/>
+              <w:rPr>
+                <w:sz w:val="19"/>
+              </w:rPr>
+            </w:pPr>
+            <w:proofErr w:type="spellStart"/>
+            <w:r>
+              <w:rPr>
+                <w:spacing w:val="-5"/>
+                <w:sz w:val="19"/>
+              </w:rPr>
+              <w:t>Ms</w:t>
+            </w:r>
+            <w:proofErr w:type="spellEnd"/>
+          </w:p>
+        </w:tc>
+        <w:tc>
+          <w:tcPr>
+            <w:tcW w:w="446" w:type="dxa"/>
+            <w:tcBorders>
+              <w:top w:val="single" w:sz="2" w:space="0" w:color="000000"/>
+              <w:left w:val="single" w:sz="2" w:space="0" w:color="000000"/>
+              <w:bottom w:val="single" w:sz="2" w:space="0" w:color="000000"/>
+              <w:right w:val="single" w:sz="2" w:space="0" w:color="000000"/>
+            </w:tcBorders>
+            <w:shd w:val="clear" w:color="auto" w:fill="FFFFCC"/>
+          </w:tcPr>
+          <w:p>
+            <w:pPr>
+              <w:autoSpaceDE/>
+              <w:autoSpaceDN/>
+              <w:rPr>
                 <w:rFonts w:ascii="Times New Roman"/>
                 <w:sz w:val="16"/>
               </w:rPr>
-              <w:t>p111</w:t>
-            </w:r>
-          </w:p>
-        </w:tc>
-        <w:tc>
-          <w:tcPr>
-            <w:tcW w:w="447" w:type="dxa"/>
+            </w:pPr>
+            <w:r>
+              <w:rPr>
+                <w:color w:val="000000"/>
+                <w:sz w:val="19"/>
+                <w:szCs w:val="19"/>
+                <w:lang w:val="en-IN" w:eastAsia="en-GB"/>
+              </w:rPr>
+              <w:t xml:space="preserve"> </w:t>
+            </w:r>
+            <w:r>
+              <w:rPr>
+                <w:color w:val="000000"/>
+                <w:sz w:val="19"/>
+                <w:szCs w:val="19"/>
+                <w:lang w:val="en-IN" w:eastAsia="en-GB"/>
+              </w:rPr>
+              <w:t>p113</w:t>
+            </w:r>
+          </w:p>
+        </w:tc>
+        <w:tc>
+          <w:tcPr>
+            <w:tcW w:w="1339" w:type="dxa"/>
+            <w:gridSpan w:val="4"/>
             <w:tcBorders>
               <w:top w:val="single" w:sz="2" w:space="0" w:color="000000"/>
               <w:left w:val="single" w:sz="2" w:space="0" w:color="000000"/>
@@ -2955,35 +3160,49 @@
           <w:p>
             <w:pPr>
               <w:pStyle w:val="TableParagraph"/>
-              <w:spacing w:before="158"/>
-              <w:ind w:left="113"/>
-              <w:rPr>
-                <w:sz w:val="17"/>
-              </w:rPr>
-            </w:pPr>
+              <w:spacing w:before="146"/>
+              <w:ind w:left="198"/>
+              <w:rPr>
+                <w:sz w:val="19"/>
+              </w:rPr>
+            </w:pPr>
+            <w:r>
+              <w:rPr>
+                <w:sz w:val="19"/>
+              </w:rPr>
+              <w:t>First</w:t>
+            </w:r>
+            <w:r>
+              <w:rPr>
+                <w:spacing w:val="-6"/>
+                <w:sz w:val="19"/>
+              </w:rPr>
+              <w:t xml:space="preserve"> </w:t>
+            </w:r>
             <w:r>
               <w:rPr>
                 <w:spacing w:val="-4"/>
-                <w:sz w:val="17"/>
-              </w:rPr>
-              <w:t>Miss</w:t>
-            </w:r>
-          </w:p>
-        </w:tc>
-        <w:tc>
-          <w:tcPr>
-            <w:tcW w:w="446" w:type="dxa"/>
+                <w:sz w:val="19"/>
+              </w:rPr>
+              <w:t>Name</w:t>
+            </w:r>
+          </w:p>
+        </w:tc>
+        <w:tc>
+          <w:tcPr>
+            <w:tcW w:w="4445" w:type="dxa"/>
+            <w:gridSpan w:val="8"/>
             <w:tcBorders>
               <w:top w:val="single" w:sz="2" w:space="0" w:color="000000"/>
               <w:left w:val="single" w:sz="2" w:space="0" w:color="000000"/>
               <w:bottom w:val="single" w:sz="2" w:space="0" w:color="000000"/>
-              <w:right w:val="single" w:sz="2" w:space="0" w:color="000000"/>
             </w:tcBorders>
             <w:shd w:val="clear" w:color="auto" w:fill="FFFFCC"/>
           </w:tcPr>
           <w:p>
             <w:pPr>
-              <w:pStyle w:val="TableParagraph"/>
+              <w:autoSpaceDE/>
+              <w:autoSpaceDN/>
               <w:rPr>
                 <w:rFonts w:ascii="Times New Roman"/>
                 <w:sz w:val="16"/>
@@ -2991,136 +3210,19 @@
             </w:pPr>
             <w:r>
               <w:rPr>
-                <w:rFonts w:ascii="Times New Roman"/>
-                <w:sz w:val="16"/>
-              </w:rPr>
-              <w:t>p112</w:t>
-            </w:r>
-          </w:p>
-        </w:tc>
-        <w:tc>
-          <w:tcPr>
-            <w:tcW w:w="446" w:type="dxa"/>
-            <w:tcBorders>
-              <w:top w:val="single" w:sz="2" w:space="0" w:color="000000"/>
-              <w:left w:val="single" w:sz="2" w:space="0" w:color="000000"/>
-              <w:bottom w:val="single" w:sz="2" w:space="0" w:color="000000"/>
-              <w:right w:val="single" w:sz="2" w:space="0" w:color="000000"/>
-            </w:tcBorders>
-            <w:shd w:val="clear" w:color="auto" w:fill="D9D9D9"/>
-          </w:tcPr>
-          <w:p>
-            <w:pPr>
-              <w:pStyle w:val="TableParagraph"/>
-              <w:spacing w:before="146"/>
-              <w:ind w:left="192"/>
-              <w:rPr>
-                <w:sz w:val="19"/>
-              </w:rPr>
-            </w:pPr>
-            <w:r>
-              <w:rPr>
-                <w:spacing w:val="-5"/>
-                <w:sz w:val="19"/>
-              </w:rPr>
-              <w:t>Ms</w:t>
-            </w:r>
-          </w:p>
-        </w:tc>
-        <w:tc>
-          <w:tcPr>
-            <w:tcW w:w="446" w:type="dxa"/>
-            <w:tcBorders>
-              <w:top w:val="single" w:sz="2" w:space="0" w:color="000000"/>
-              <w:left w:val="single" w:sz="2" w:space="0" w:color="000000"/>
-              <w:bottom w:val="single" w:sz="2" w:space="0" w:color="000000"/>
-              <w:right w:val="single" w:sz="2" w:space="0" w:color="000000"/>
-            </w:tcBorders>
-            <w:shd w:val="clear" w:color="auto" w:fill="FFFFCC"/>
-          </w:tcPr>
-          <w:p>
-            <w:pPr>
-              <w:pStyle w:val="TableParagraph"/>
-              <w:rPr>
-                <w:rFonts w:ascii="Times New Roman"/>
-                <w:sz w:val="16"/>
-              </w:rPr>
-            </w:pPr>
-            <w:r>
-              <w:rPr>
-                <w:rFonts w:ascii="Times New Roman"/>
-                <w:sz w:val="16"/>
-              </w:rPr>
-              <w:t>p113</w:t>
-            </w:r>
-          </w:p>
-        </w:tc>
-        <w:tc>
-          <w:tcPr>
-            <w:tcW w:w="1339" w:type="dxa"/>
-            <w:gridSpan w:val="4"/>
-            <w:tcBorders>
-              <w:top w:val="single" w:sz="2" w:space="0" w:color="000000"/>
-              <w:left w:val="single" w:sz="2" w:space="0" w:color="000000"/>
-              <w:bottom w:val="single" w:sz="2" w:space="0" w:color="000000"/>
-              <w:right w:val="single" w:sz="2" w:space="0" w:color="000000"/>
-            </w:tcBorders>
-            <w:shd w:val="clear" w:color="auto" w:fill="D9D9D9"/>
-          </w:tcPr>
-          <w:p>
-            <w:pPr>
-              <w:pStyle w:val="TableParagraph"/>
-              <w:spacing w:before="146"/>
-              <w:ind w:left="198"/>
-              <w:rPr>
-                <w:sz w:val="19"/>
-              </w:rPr>
-            </w:pPr>
-            <w:r>
-              <w:rPr>
-                <w:sz w:val="19"/>
-              </w:rPr>
-              <w:t>First</w:t>
-            </w:r>
-            <w:r>
-              <w:rPr>
-                <w:spacing w:val="-6"/>
-                <w:sz w:val="19"/>
-              </w:rPr>
-              <w:t xml:space="preserve"> </w:t>
-            </w:r>
-            <w:r>
-              <w:rPr>
-                <w:spacing w:val="-4"/>
-                <w:sz w:val="19"/>
-              </w:rPr>
-              <w:t>Name</w:t>
-            </w:r>
-          </w:p>
-        </w:tc>
-        <w:tc>
-          <w:tcPr>
-            <w:tcW w:w="4445" w:type="dxa"/>
-            <w:gridSpan w:val="8"/>
-            <w:tcBorders>
-              <w:top w:val="single" w:sz="2" w:space="0" w:color="000000"/>
-              <w:left w:val="single" w:sz="2" w:space="0" w:color="000000"/>
-              <w:bottom w:val="single" w:sz="2" w:space="0" w:color="000000"/>
-            </w:tcBorders>
-            <w:shd w:val="clear" w:color="auto" w:fill="FFFFCC"/>
-          </w:tcPr>
-          <w:p>
-            <w:pPr>
-              <w:pStyle w:val="TableParagraph"/>
-              <w:rPr>
-                <w:rFonts w:ascii="Times New Roman"/>
-                <w:sz w:val="16"/>
-              </w:rPr>
-            </w:pPr>
-            <w:r>
-              <w:rPr>
-                <w:rFonts w:ascii="Times New Roman"/>
-                <w:sz w:val="16"/>
+                <w:color w:val="000000"/>
+                <w:sz w:val="19"/>
+                <w:szCs w:val="19"/>
+                <w:lang w:val="en-IN" w:eastAsia="en-GB"/>
+              </w:rPr>
+              <w:t xml:space="preserve"> </w:t>
+            </w:r>
+            <w:r>
+              <w:rPr>
+                <w:color w:val="000000"/>
+                <w:sz w:val="19"/>
+                <w:szCs w:val="19"/>
+                <w:lang w:val="en-IN" w:eastAsia="en-GB"/>
               </w:rPr>
               <w:t>p1</w:t>
             </w:r>
@@ -3252,7 +3354,8 @@
           </w:tcPr>
           <w:p>
             <w:pPr>
-              <w:pStyle w:val="TableParagraph"/>
+              <w:autoSpaceDE/>
+              <w:autoSpaceDN/>
               <w:rPr>
                 <w:rFonts w:ascii="Times New Roman"/>
                 <w:sz w:val="16"/>
@@ -3260,8 +3363,19 @@
             </w:pPr>
             <w:r>
               <w:rPr>
-                <w:rFonts w:ascii="Times New Roman"/>
-                <w:sz w:val="16"/>
+                <w:color w:val="000000"/>
+                <w:sz w:val="19"/>
+                <w:szCs w:val="19"/>
+                <w:lang w:val="en-IN" w:eastAsia="en-GB"/>
+              </w:rPr>
+              <w:t xml:space="preserve"> </w:t>
+            </w:r>
+            <w:r>
+              <w:rPr>
+                <w:color w:val="000000"/>
+                <w:sz w:val="19"/>
+                <w:szCs w:val="19"/>
+                <w:lang w:val="en-IN" w:eastAsia="en-GB"/>
               </w:rPr>
               <w:t>p3</w:t>
             </w:r>
@@ -3464,6 +3578,7 @@
               </w:rPr>
               <w:t xml:space="preserve">of </w:t>
             </w:r>
+            <w:proofErr w:type="spellStart"/>
             <w:r>
               <w:rPr>
                 <w:spacing w:val="-2"/>
@@ -3471,6 +3586,7 @@
               </w:rPr>
               <w:t>programme</w:t>
             </w:r>
+            <w:proofErr w:type="spellEnd"/>
           </w:p>
         </w:tc>
         <w:tc>
@@ -5302,8 +5418,17 @@
                 <w:spacing w:val="-2"/>
                 <w:sz w:val="15"/>
               </w:rPr>
-              <w:t xml:space="preserve"> Traveller</w:t>
-            </w:r>
+              <w:t xml:space="preserve"> </w:t>
+            </w:r>
+            <w:proofErr w:type="spellStart"/>
+            <w:r>
+              <w:rPr>
+                <w:spacing w:val="-2"/>
+                <w:sz w:val="15"/>
+              </w:rPr>
+              <w:t>Traveller</w:t>
+            </w:r>
+            <w:proofErr w:type="spellEnd"/>
           </w:p>
         </w:tc>
         <w:tc>
@@ -15069,11 +15194,19 @@
                 <w:sz w:val="15"/>
               </w:rPr>
             </w:pPr>
-            <w:r>
-              <w:rPr>
-                <w:sz w:val="15"/>
-              </w:rPr>
-              <w:t>JobCentre Plus</w:t>
+            <w:proofErr w:type="spellStart"/>
+            <w:r>
+              <w:rPr>
+                <w:sz w:val="15"/>
+              </w:rPr>
+              <w:t>JobCentre</w:t>
+            </w:r>
+            <w:proofErr w:type="spellEnd"/>
+            <w:r>
+              <w:rPr>
+                <w:sz w:val="15"/>
+              </w:rPr>
+              <w:t xml:space="preserve"> Plus</w:t>
             </w:r>
           </w:p>
         </w:tc>
@@ -16220,8 +16353,16 @@
               <w:rPr>
                 <w:sz w:val="15"/>
               </w:rPr>
-              <w:t>(incuding</w:t>
-            </w:r>
+              <w:t>(</w:t>
+            </w:r>
+            <w:proofErr w:type="spellStart"/>
+            <w:r>
+              <w:rPr>
+                <w:sz w:val="15"/>
+              </w:rPr>
+              <w:t>incuding</w:t>
+            </w:r>
+            <w:proofErr w:type="spellEnd"/>
             <w:r>
               <w:rPr>
                 <w:spacing w:val="-4"/>
@@ -17544,12 +17685,14 @@
               </w:rPr>
               <w:t xml:space="preserve"> </w:t>
             </w:r>
+            <w:proofErr w:type="spellStart"/>
             <w:r>
               <w:rPr>
                 <w:sz w:val="15"/>
               </w:rPr>
               <w:t>referal</w:t>
             </w:r>
+            <w:proofErr w:type="spellEnd"/>
             <w:r>
               <w:rPr>
                 <w:spacing w:val="-8"/>
@@ -19901,12 +20044,14 @@
               </w:rPr>
               <w:t xml:space="preserve"> </w:t>
             </w:r>
+            <w:proofErr w:type="spellStart"/>
             <w:r>
               <w:rPr>
                 <w:sz w:val="15"/>
               </w:rPr>
               <w:t>hrs</w:t>
             </w:r>
+            <w:proofErr w:type="spellEnd"/>
             <w:r>
               <w:rPr>
                 <w:spacing w:val="-2"/>
@@ -20150,12 +20295,14 @@
               </w:rPr>
               <w:t xml:space="preserve"> </w:t>
             </w:r>
+            <w:proofErr w:type="spellStart"/>
             <w:r>
               <w:rPr>
                 <w:sz w:val="15"/>
               </w:rPr>
               <w:t>hrs</w:t>
             </w:r>
+            <w:proofErr w:type="spellEnd"/>
             <w:r>
               <w:rPr>
                 <w:spacing w:val="-8"/>
@@ -20246,12 +20393,14 @@
               </w:rPr>
               <w:t xml:space="preserve"> </w:t>
             </w:r>
+            <w:proofErr w:type="spellStart"/>
             <w:r>
               <w:rPr>
                 <w:sz w:val="15"/>
               </w:rPr>
               <w:t>hrs</w:t>
             </w:r>
+            <w:proofErr w:type="spellEnd"/>
             <w:r>
               <w:rPr>
                 <w:spacing w:val="-2"/>
@@ -22658,8 +22807,16 @@
               <w:rPr>
                 <w:sz w:val="15"/>
               </w:rPr>
-              <w:t>Progression' form at the end of the programme</w:t>
-            </w:r>
+              <w:t xml:space="preserve">Progression' form at the end of the </w:t>
+            </w:r>
+            <w:proofErr w:type="spellStart"/>
+            <w:r>
+              <w:rPr>
+                <w:sz w:val="15"/>
+              </w:rPr>
+              <w:t>programme</w:t>
+            </w:r>
+            <w:proofErr w:type="spellEnd"/>
           </w:p>
         </w:tc>
       </w:tr>
@@ -26296,7 +26453,21 @@
               <w:rPr>
                 <w:sz w:val="19"/>
               </w:rPr>
-              <w:t>the programme is funded by the Mayor of London.</w:t>
+              <w:t xml:space="preserve">the </w:t>
+            </w:r>
+            <w:proofErr w:type="spellStart"/>
+            <w:r>
+              <w:rPr>
+                <w:sz w:val="19"/>
+              </w:rPr>
+              <w:t>programme</w:t>
+            </w:r>
+            <w:proofErr w:type="spellEnd"/>
+            <w:r>
+              <w:rPr>
+                <w:sz w:val="19"/>
+              </w:rPr>
+              <w:t xml:space="preserve"> is funded by the Mayor of London.</w:t>
             </w:r>
           </w:p>
         </w:tc>
@@ -27535,11 +27706,19 @@
               </w:rPr>
               <w:t xml:space="preserve"> </w:t>
             </w:r>
-            <w:r>
-              <w:rPr>
-                <w:sz w:val="15"/>
-              </w:rPr>
-              <w:t>Docusign/Adobe</w:t>
+            <w:proofErr w:type="spellStart"/>
+            <w:r>
+              <w:rPr>
+                <w:sz w:val="15"/>
+              </w:rPr>
+              <w:t>Docusign</w:t>
+            </w:r>
+            <w:proofErr w:type="spellEnd"/>
+            <w:r>
+              <w:rPr>
+                <w:sz w:val="15"/>
+              </w:rPr>
+              <w:t>/Adobe</w:t>
             </w:r>
           </w:p>
           <w:p>
@@ -28902,11 +29081,19 @@
               </w:rPr>
               <w:t xml:space="preserve"> </w:t>
             </w:r>
-            <w:r>
-              <w:rPr>
-                <w:sz w:val="15"/>
-              </w:rPr>
-              <w:t>Docusign/Adobe</w:t>
+            <w:proofErr w:type="spellStart"/>
+            <w:r>
+              <w:rPr>
+                <w:sz w:val="15"/>
+              </w:rPr>
+              <w:t>Docusign</w:t>
+            </w:r>
+            <w:proofErr w:type="spellEnd"/>
+            <w:r>
+              <w:rPr>
+                <w:sz w:val="15"/>
+              </w:rPr>
+              <w:t>/Adobe</w:t>
             </w:r>
           </w:p>
           <w:p>
@@ -34595,7 +34782,7 @@
           </mc:Choice>
           <mc:Fallback>
             <w:pict>
-              <v:group w14:anchorId="36A284C1" id="Group 22" o:spid="_x0000_s1026" style="position:absolute;margin-left:24.6pt;margin-top:468.8pt;width:541pt;height:313pt;z-index:15731200;mso-wrap-distance-left:0;mso-wrap-distance-right:0;mso-position-horizontal-relative:page;mso-position-vertical-relative:page" coordsize="68707,39751" o:gfxdata="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">
+              <v:group w14:anchorId="569DC201" id="Group 22" o:spid="_x0000_s1026" style="position:absolute;margin-left:24.6pt;margin-top:468.8pt;width:541pt;height:313pt;z-index:15731200;mso-wrap-distance-left:0;mso-wrap-distance-right:0;mso-position-horizontal-relative:page;mso-position-vertical-relative:page" coordsize="68707,39751" o:gfxdata="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">
                 <v:shapetype id="_x0000_t75" coordsize="21600,21600" o:spt="75" o:preferrelative="t" path="m@4@5l@4@11@9@11@9@5xe" filled="f" stroked="f">
                   <v:stroke joinstyle="miter"/>
                   <v:formulas>
@@ -38300,6 +38487,7 @@
               </w:rPr>
               <w:t xml:space="preserve"> </w:t>
             </w:r>
+            <w:proofErr w:type="spellStart"/>
             <w:r>
               <w:rPr>
                 <w:spacing w:val="-2"/>
@@ -38308,6 +38496,7 @@
               </w:rPr>
               <w:t>Licence</w:t>
             </w:r>
+            <w:proofErr w:type="spellEnd"/>
           </w:p>
         </w:tc>
         <w:tc>
@@ -38523,6 +38712,7 @@
               </w:rPr>
               <w:t xml:space="preserve"> </w:t>
             </w:r>
+            <w:proofErr w:type="spellStart"/>
             <w:r>
               <w:rPr>
                 <w:w w:val="105"/>
@@ -38530,6 +38720,7 @@
               </w:rPr>
               <w:t>Licence</w:t>
             </w:r>
+            <w:proofErr w:type="spellEnd"/>
             <w:r>
               <w:rPr>
                 <w:spacing w:val="-9"/>
@@ -39816,6 +40007,7 @@
               </w:rPr>
               <w:t xml:space="preserve"> </w:t>
             </w:r>
+            <w:proofErr w:type="spellStart"/>
             <w:r>
               <w:rPr>
                 <w:spacing w:val="-2"/>
@@ -39824,6 +40016,7 @@
               </w:rPr>
               <w:t>Licence</w:t>
             </w:r>
+            <w:proofErr w:type="spellEnd"/>
             <w:r>
               <w:rPr>
                 <w:spacing w:val="-7"/>
@@ -41192,7 +41385,25 @@
                 <w:w w:val="105"/>
                 <w:sz w:val="17"/>
               </w:rPr>
-              <w:t>Latest Payslip (maximum</w:t>
+              <w:t xml:space="preserve">Latest </w:t>
+            </w:r>
+            <w:proofErr w:type="spellStart"/>
+            <w:r>
+              <w:rPr>
+                <w:spacing w:val="-2"/>
+                <w:w w:val="105"/>
+                <w:sz w:val="17"/>
+              </w:rPr>
+              <w:t>Payslip</w:t>
+            </w:r>
+            <w:proofErr w:type="spellEnd"/>
+            <w:r>
+              <w:rPr>
+                <w:spacing w:val="-2"/>
+                <w:w w:val="105"/>
+                <w:sz w:val="17"/>
+              </w:rPr>
+              <w:t xml:space="preserve"> (maximum</w:t>
             </w:r>
             <w:r>
               <w:rPr>
@@ -44885,6 +45096,7 @@
               </w:rPr>
               <w:t xml:space="preserve"> </w:t>
             </w:r>
+            <w:proofErr w:type="spellStart"/>
             <w:r>
               <w:rPr>
                 <w:sz w:val="19"/>
@@ -44904,6 +45116,7 @@
               </w:rPr>
               <w:t>declaration</w:t>
             </w:r>
+            <w:proofErr w:type="spellEnd"/>
             <w:r>
               <w:rPr>
                 <w:spacing w:val="12"/>
@@ -46195,7 +46408,15 @@
                 <w:w w:val="105"/>
                 <w:sz w:val="17"/>
               </w:rPr>
-              <w:t xml:space="preserve">If there is a discrepancy between Participant self </w:t>
+              <w:t xml:space="preserve">If there is a discrepancy between Participant </w:t>
+            </w:r>
+            <w:proofErr w:type="spellStart"/>
+            <w:r>
+              <w:rPr>
+                <w:w w:val="105"/>
+                <w:sz w:val="17"/>
+              </w:rPr>
+              <w:t xml:space="preserve">self </w:t>
             </w:r>
             <w:r>
               <w:rPr>
@@ -46205,6 +46426,7 @@
               </w:rPr>
               <w:t>declaration</w:t>
             </w:r>
+            <w:proofErr w:type="spellEnd"/>
             <w:r>
               <w:rPr>
                 <w:spacing w:val="-7"/>
@@ -46791,6 +47013,7 @@
                 <w:sz w:val="19"/>
               </w:rPr>
             </w:pPr>
+            <w:proofErr w:type="spellStart"/>
             <w:r>
               <w:rPr>
                 <w:spacing w:val="-2"/>
@@ -46798,6 +47021,7 @@
               </w:rPr>
               <w:t>Maths</w:t>
             </w:r>
+            <w:proofErr w:type="spellEnd"/>
           </w:p>
         </w:tc>
         <w:tc>
@@ -47603,12 +47827,14 @@
                 <w:sz w:val="19"/>
               </w:rPr>
             </w:pPr>
+            <w:proofErr w:type="spellStart"/>
             <w:r>
               <w:rPr>
                 <w:sz w:val="19"/>
               </w:rPr>
               <w:t>Maths</w:t>
             </w:r>
+            <w:proofErr w:type="spellEnd"/>
             <w:r>
               <w:rPr>
                 <w:spacing w:val="7"/>
@@ -47738,7 +47964,21 @@
               <w:rPr>
                 <w:sz w:val="19"/>
               </w:rPr>
-              <w:t>Will the Participant be completing relevant Numeracy and/or Literacy programmes within their learning plan?</w:t>
+              <w:t xml:space="preserve">Will the Participant be completing relevant Numeracy and/or Literacy </w:t>
+            </w:r>
+            <w:proofErr w:type="spellStart"/>
+            <w:r>
+              <w:rPr>
+                <w:sz w:val="19"/>
+              </w:rPr>
+              <w:t>programmes</w:t>
+            </w:r>
+            <w:proofErr w:type="spellEnd"/>
+            <w:r>
+              <w:rPr>
+                <w:sz w:val="19"/>
+              </w:rPr>
+              <w:t xml:space="preserve"> within their learning plan?</w:t>
             </w:r>
           </w:p>
         </w:tc>
@@ -50266,13 +50506,23 @@
               </w:rPr>
               <w:t xml:space="preserve"> </w:t>
             </w:r>
+            <w:proofErr w:type="spellStart"/>
             <w:r>
               <w:rPr>
                 <w:spacing w:val="-2"/>
                 <w:w w:val="105"/>
                 <w:sz w:val="15"/>
               </w:rPr>
-              <w:t>programmes/</w:t>
+              <w:t>programmes</w:t>
+            </w:r>
+            <w:proofErr w:type="spellEnd"/>
+            <w:r>
+              <w:rPr>
+                <w:spacing w:val="-2"/>
+                <w:w w:val="105"/>
+                <w:sz w:val="15"/>
+              </w:rPr>
+              <w:t>/</w:t>
             </w:r>
             <w:r>
               <w:rPr>
@@ -50359,6 +50609,7 @@
               </w:rPr>
               <w:t xml:space="preserve"> </w:t>
             </w:r>
+            <w:proofErr w:type="spellStart"/>
             <w:r>
               <w:rPr>
                 <w:w w:val="105"/>
@@ -50366,6 +50617,7 @@
               </w:rPr>
               <w:t>employers</w:t>
             </w:r>
+            <w:proofErr w:type="spellEnd"/>
             <w:r>
               <w:rPr>
                 <w:spacing w:val="-6"/>
@@ -50674,6 +50926,7 @@
               </w:rPr>
               <w:t xml:space="preserve"> </w:t>
             </w:r>
+            <w:proofErr w:type="spellStart"/>
             <w:r>
               <w:rPr>
                 <w:spacing w:val="-2"/>
@@ -50681,6 +50934,7 @@
               </w:rPr>
               <w:t>programme</w:t>
             </w:r>
+            <w:proofErr w:type="spellEnd"/>
           </w:p>
         </w:tc>
       </w:tr>
@@ -50723,6 +50977,7 @@
               </w:rPr>
               <w:t xml:space="preserve"> </w:t>
             </w:r>
+            <w:proofErr w:type="spellStart"/>
             <w:r>
               <w:rPr>
                 <w:w w:val="105"/>
@@ -50730,6 +50985,7 @@
               </w:rPr>
               <w:t>programme</w:t>
             </w:r>
+            <w:proofErr w:type="spellEnd"/>
             <w:r>
               <w:rPr>
                 <w:spacing w:val="-7"/>
@@ -50880,6 +51136,7 @@
               </w:rPr>
               <w:t xml:space="preserve"> </w:t>
             </w:r>
+            <w:proofErr w:type="spellStart"/>
             <w:r>
               <w:rPr>
                 <w:w w:val="105"/>
@@ -50887,6 +51144,7 @@
               </w:rPr>
               <w:t>programme</w:t>
             </w:r>
+            <w:proofErr w:type="spellEnd"/>
             <w:r>
               <w:rPr>
                 <w:spacing w:val="-8"/>
@@ -51968,7 +52226,21 @@
               <w:rPr>
                 <w:sz w:val="19"/>
               </w:rPr>
-              <w:t>We hereby confirm that we have read, understood and agree with the contents of this document, and understand that the programme is funded by the Mayor of London.</w:t>
+              <w:t xml:space="preserve">We hereby confirm that we have read, understood and agree with the contents of this document, and understand that the </w:t>
+            </w:r>
+            <w:proofErr w:type="spellStart"/>
+            <w:r>
+              <w:rPr>
+                <w:sz w:val="19"/>
+              </w:rPr>
+              <w:t>programme</w:t>
+            </w:r>
+            <w:proofErr w:type="spellEnd"/>
+            <w:r>
+              <w:rPr>
+                <w:sz w:val="19"/>
+              </w:rPr>
+              <w:t xml:space="preserve"> is funded by the Mayor of London.</w:t>
             </w:r>
           </w:p>
         </w:tc>
@@ -52921,13 +53193,23 @@
                 <w:sz w:val="15"/>
               </w:rPr>
             </w:pPr>
+            <w:proofErr w:type="spellStart"/>
             <w:r>
               <w:rPr>
                 <w:spacing w:val="-2"/>
                 <w:w w:val="105"/>
                 <w:sz w:val="15"/>
               </w:rPr>
-              <w:t>Docusign/Adobe</w:t>
+              <w:t>Docusign</w:t>
+            </w:r>
+            <w:proofErr w:type="spellEnd"/>
+            <w:r>
+              <w:rPr>
+                <w:spacing w:val="-2"/>
+                <w:w w:val="105"/>
+                <w:sz w:val="15"/>
+              </w:rPr>
+              <w:t>/Adobe</w:t>
             </w:r>
           </w:p>
           <w:p>
@@ -54070,13 +54352,23 @@
                 <w:sz w:val="15"/>
               </w:rPr>
             </w:pPr>
+            <w:proofErr w:type="spellStart"/>
             <w:r>
               <w:rPr>
                 <w:spacing w:val="-2"/>
                 <w:w w:val="105"/>
                 <w:sz w:val="15"/>
               </w:rPr>
-              <w:t>Docusign/Adobe</w:t>
+              <w:t>Docusign</w:t>
+            </w:r>
+            <w:proofErr w:type="spellEnd"/>
+            <w:r>
+              <w:rPr>
+                <w:spacing w:val="-2"/>
+                <w:w w:val="105"/>
+                <w:sz w:val="15"/>
+              </w:rPr>
+              <w:t>/Adobe</w:t>
             </w:r>
             <w:r>
               <w:rPr>
@@ -54727,6 +55019,7 @@
                 <w:sz w:val="24"/>
               </w:rPr>
             </w:pPr>
+            <w:proofErr w:type="spellStart"/>
             <w:r>
               <w:rPr>
                 <w:rFonts w:ascii="Arial"/>
@@ -54735,6 +55028,7 @@
               </w:rPr>
               <w:t>Programme</w:t>
             </w:r>
+            <w:proofErr w:type="spellEnd"/>
             <w:r>
               <w:rPr>
                 <w:rFonts w:ascii="Arial"/>
@@ -59210,7 +59504,6 @@
   <w:style w:type="character" w:default="1" w:styleId="DefaultParagraphFont">
     <w:name w:val="Default Paragraph Font"/>
     <w:uiPriority w:val="1"/>
-    <w:semiHidden/>
     <w:unhideWhenUsed/>
   </w:style>
   <w:style w:type="table" w:default="1" w:styleId="TableNormal">
@@ -59607,28 +59900,6 @@
 </file>
 
 <file path=customXml/item1.xml><?xml version="1.0" encoding="utf-8"?>
-<p:properties xmlns:p="http://schemas.microsoft.com/office/2006/metadata/properties" xmlns:xsi="http://www.w3.org/2001/XMLSchema-instance" xmlns:pc="http://schemas.microsoft.com/office/infopath/2007/PartnerControls">
-  <documentManagement>
-    <_ip_UnifiedCompliancePolicyUIAction xmlns="http://schemas.microsoft.com/sharepoint/v3" xsi:nil="true"/>
-    <TaxCatchAll xmlns="b0916223-b77e-430a-999d-bba4f64a8e0f" xsi:nil="true"/>
-    <_ip_UnifiedCompliancePolicyProperties xmlns="http://schemas.microsoft.com/sharepoint/v3" xsi:nil="true"/>
-    <lcf76f155ced4ddcb4097134ff3c332f xmlns="2262d2a8-fe6a-4e33-9532-5c6c7d417059">
-      <Terms xmlns="http://schemas.microsoft.com/office/infopath/2007/PartnerControls"/>
-    </lcf76f155ced4ddcb4097134ff3c332f>
-  </documentManagement>
-</p:properties>
-</file>
-
-<file path=customXml/item2.xml><?xml version="1.0" encoding="utf-8"?>
-<?mso-contentType ?>
-<FormTemplates xmlns="http://schemas.microsoft.com/sharepoint/v3/contenttype/forms">
-  <Display>DocumentLibraryForm</Display>
-  <Edit>DocumentLibraryForm</Edit>
-  <New>DocumentLibraryForm</New>
-</FormTemplates>
-</file>
-
-<file path=customXml/item3.xml><?xml version="1.0" encoding="utf-8"?>
 <ct:contentTypeSchema xmlns:ct="http://schemas.microsoft.com/office/2006/metadata/contentType" xmlns:ma="http://schemas.microsoft.com/office/2006/metadata/properties/metaAttributes" ct:_="" ma:_="" ma:contentTypeName="Document" ma:contentTypeID="0x0101009C994F8A06ECE54AA72AEF95513C32C2" ma:contentTypeVersion="17" ma:contentTypeDescription="Create a new document." ma:contentTypeScope="" ma:versionID="ee018208a3075e7a95080a310e746aab">
   <xsd:schema xmlns:xsd="http://www.w3.org/2001/XMLSchema" xmlns:xs="http://www.w3.org/2001/XMLSchema" xmlns:p="http://schemas.microsoft.com/office/2006/metadata/properties" xmlns:ns1="http://schemas.microsoft.com/sharepoint/v3" xmlns:ns2="97423b0a-5597-403b-852c-1c4fdd260905" xmlns:ns3="2262d2a8-fe6a-4e33-9532-5c6c7d417059" xmlns:ns4="b0916223-b77e-430a-999d-bba4f64a8e0f" targetNamespace="http://schemas.microsoft.com/office/2006/metadata/properties" ma:root="true" ma:fieldsID="0f27fee4021f20a8cc045d562f84b1ec" ns1:_="" ns2:_="" ns3:_="" ns4:_="">
     <xsd:import namespace="http://schemas.microsoft.com/sharepoint/v3"/>
@@ -59885,27 +60156,29 @@
 </ct:contentTypeSchema>
 </file>
 
-<file path=customXml/itemProps1.xml><?xml version="1.0" encoding="utf-8"?>
-<ds:datastoreItem xmlns:ds="http://schemas.openxmlformats.org/officeDocument/2006/customXml" ds:itemID="{D861879D-9EDF-484C-A953-24FD9FBA89E9}">
-  <ds:schemaRefs>
-    <ds:schemaRef ds:uri="http://schemas.microsoft.com/office/2006/metadata/properties"/>
-    <ds:schemaRef ds:uri="http://schemas.microsoft.com/office/infopath/2007/PartnerControls"/>
-    <ds:schemaRef ds:uri="http://schemas.microsoft.com/sharepoint/v3"/>
-    <ds:schemaRef ds:uri="b0916223-b77e-430a-999d-bba4f64a8e0f"/>
-    <ds:schemaRef ds:uri="2262d2a8-fe6a-4e33-9532-5c6c7d417059"/>
-  </ds:schemaRefs>
-</ds:datastoreItem>
+<file path=customXml/item2.xml><?xml version="1.0" encoding="utf-8"?>
+<?mso-contentType ?>
+<FormTemplates xmlns="http://schemas.microsoft.com/sharepoint/v3/contenttype/forms">
+  <Display>DocumentLibraryForm</Display>
+  <Edit>DocumentLibraryForm</Edit>
+  <New>DocumentLibraryForm</New>
+</FormTemplates>
 </file>
 
-<file path=customXml/itemProps2.xml><?xml version="1.0" encoding="utf-8"?>
-<ds:datastoreItem xmlns:ds="http://schemas.openxmlformats.org/officeDocument/2006/customXml" ds:itemID="{9C7B58FC-AE55-48CA-A815-C2D2857C0DCB}">
-  <ds:schemaRefs>
-    <ds:schemaRef ds:uri="http://schemas.microsoft.com/sharepoint/v3/contenttype/forms"/>
-  </ds:schemaRefs>
-</ds:datastoreItem>
+<file path=customXml/item3.xml><?xml version="1.0" encoding="utf-8"?>
+<p:properties xmlns:p="http://schemas.microsoft.com/office/2006/metadata/properties" xmlns:xsi="http://www.w3.org/2001/XMLSchema-instance" xmlns:pc="http://schemas.microsoft.com/office/infopath/2007/PartnerControls">
+  <documentManagement>
+    <_ip_UnifiedCompliancePolicyUIAction xmlns="http://schemas.microsoft.com/sharepoint/v3" xsi:nil="true"/>
+    <TaxCatchAll xmlns="b0916223-b77e-430a-999d-bba4f64a8e0f" xsi:nil="true"/>
+    <_ip_UnifiedCompliancePolicyProperties xmlns="http://schemas.microsoft.com/sharepoint/v3" xsi:nil="true"/>
+    <lcf76f155ced4ddcb4097134ff3c332f xmlns="2262d2a8-fe6a-4e33-9532-5c6c7d417059">
+      <Terms xmlns="http://schemas.microsoft.com/office/infopath/2007/PartnerControls"/>
+    </lcf76f155ced4ddcb4097134ff3c332f>
+  </documentManagement>
+</p:properties>
 </file>
 
-<file path=customXml/itemProps3.xml><?xml version="1.0" encoding="utf-8"?>
+<file path=customXml/itemProps1.xml><?xml version="1.0" encoding="utf-8"?>
 <ds:datastoreItem xmlns:ds="http://schemas.openxmlformats.org/officeDocument/2006/customXml" ds:itemID="{A913647A-6006-4D2E-A894-61B79F8F10F7}">
   <ds:schemaRefs>
     <ds:schemaRef ds:uri="http://schemas.microsoft.com/office/2006/metadata/contentType"/>
@@ -59924,4 +60197,24 @@
     <ds:schemaRef ds:uri="http://schemas.microsoft.com/internal/obd"/>
   </ds:schemaRefs>
 </ds:datastoreItem>
+</file>
+
+<file path=customXml/itemProps2.xml><?xml version="1.0" encoding="utf-8"?>
+<ds:datastoreItem xmlns:ds="http://schemas.openxmlformats.org/officeDocument/2006/customXml" ds:itemID="{9C7B58FC-AE55-48CA-A815-C2D2857C0DCB}">
+  <ds:schemaRefs>
+    <ds:schemaRef ds:uri="http://schemas.microsoft.com/sharepoint/v3/contenttype/forms"/>
+  </ds:schemaRefs>
+</ds:datastoreItem>
+</file>
+
+<file path=customXml/itemProps3.xml><?xml version="1.0" encoding="utf-8"?>
+<ds:datastoreItem xmlns:ds="http://schemas.openxmlformats.org/officeDocument/2006/customXml" ds:itemID="{D861879D-9EDF-484C-A953-24FD9FBA89E9}">
+  <ds:schemaRefs>
+    <ds:schemaRef ds:uri="http://schemas.microsoft.com/office/2006/metadata/properties"/>
+    <ds:schemaRef ds:uri="http://schemas.microsoft.com/office/infopath/2007/PartnerControls"/>
+    <ds:schemaRef ds:uri="http://schemas.microsoft.com/sharepoint/v3"/>
+    <ds:schemaRef ds:uri="b0916223-b77e-430a-999d-bba4f64a8e0f"/>
+    <ds:schemaRef ds:uri="2262d2a8-fe6a-4e33-9532-5c6c7d417059"/>
+  </ds:schemaRefs>
+</ds:datastoreItem>
 </file>
</xml_diff>

<commit_message>
update header of ph_esfa_v3
</commit_message>
<xml_diff>
--- a/ph_esfa_v3.docx
+++ b/ph_esfa_v3.docx
@@ -5,7 +5,6 @@
     <w:p>
       <w:pPr>
         <w:pStyle w:val="BodyText"/>
-        <w:ind w:left="384"/>
         <w:rPr>
           <w:sz w:val="20"/>
           <w:szCs w:val="20"/>
@@ -16,19 +15,21 @@
           <w:noProof/>
         </w:rPr>
         <w:drawing>
-          <wp:inline distT="0" distB="0" distL="0" distR="0" wp14:anchorId="401D13D0" wp14:editId="28CFA5CA">
-            <wp:extent cx="6532725" cy="922909"/>
-            <wp:effectExtent l="0" t="0" r="0" b="0"/>
-            <wp:docPr id="1883403714" name="Image 2"/>
+          <wp:inline distT="0" distB="0" distL="0" distR="0" wp14:anchorId="4E58766A" wp14:editId="6DDF7574">
+            <wp:extent cx="6870700" cy="970915"/>
+            <wp:effectExtent l="0" t="0" r="6350" b="635"/>
+            <wp:docPr id="1156658918" name="Picture 14"/>
             <wp:cNvGraphicFramePr>
-              <a:graphicFrameLocks xmlns:a="http://schemas.openxmlformats.org/drawingml/2006/main"/>
+              <a:graphicFrameLocks xmlns:a="http://schemas.openxmlformats.org/drawingml/2006/main" noChangeAspect="1"/>
             </wp:cNvGraphicFramePr>
             <a:graphic xmlns:a="http://schemas.openxmlformats.org/drawingml/2006/main">
               <a:graphicData uri="http://schemas.openxmlformats.org/drawingml/2006/picture">
                 <pic:pic xmlns:pic="http://schemas.openxmlformats.org/drawingml/2006/picture">
                   <pic:nvPicPr>
-                    <pic:cNvPr id="0" name="Image 2"/>
-                    <pic:cNvPicPr/>
+                    <pic:cNvPr id="0" name="Picture 1"/>
+                    <pic:cNvPicPr>
+                      <a:picLocks noChangeAspect="1" noChangeArrowheads="1"/>
+                    </pic:cNvPicPr>
                   </pic:nvPicPr>
                   <pic:blipFill>
                     <a:blip r:embed="rId9">
@@ -38,18 +39,23 @@
                         </a:ext>
                       </a:extLst>
                     </a:blip>
+                    <a:srcRect/>
                     <a:stretch>
                       <a:fillRect/>
                     </a:stretch>
                   </pic:blipFill>
-                  <pic:spPr>
+                  <pic:spPr bwMode="auto">
                     <a:xfrm>
                       <a:off x="0" y="0"/>
-                      <a:ext cx="6532725" cy="922909"/>
+                      <a:ext cx="6870700" cy="970915"/>
                     </a:xfrm>
                     <a:prstGeom prst="rect">
                       <a:avLst/>
                     </a:prstGeom>
+                    <a:noFill/>
+                    <a:ln>
+                      <a:noFill/>
+                    </a:ln>
                   </pic:spPr>
                 </pic:pic>
               </a:graphicData>
@@ -64,7 +70,7 @@
         <mc:AlternateContent>
           <mc:Choice Requires="wps">
             <w:drawing>
-              <wp:anchor distT="0" distB="0" distL="0" distR="0" simplePos="0" relativeHeight="15729152" behindDoc="0" locked="0" layoutInCell="1" allowOverlap="1" wp14:anchorId="1959E886" wp14:editId="293A1866">
+              <wp:anchor distT="0" distB="0" distL="0" distR="0" simplePos="0" relativeHeight="15729152" behindDoc="0" locked="0" layoutInCell="1" allowOverlap="1" wp14:anchorId="1959E886" wp14:editId="044CD69E">
                 <wp:simplePos x="0" y="0"/>
                 <wp:positionH relativeFrom="page">
                   <wp:posOffset>0</wp:posOffset>
@@ -128,7 +134,7 @@
           </mc:Choice>
           <mc:Fallback>
             <w:pict>
-              <v:shape w14:anchorId="46CA3678" id="Graphic 1" o:spid="_x0000_s1026" style="position:absolute;margin-left:0;margin-top:155.4pt;width:532.3pt;height:.1pt;z-index:15729152;visibility:visible;mso-wrap-style:square;mso-wrap-distance-left:0;mso-wrap-distance-top:0;mso-wrap-distance-right:0;mso-wrap-distance-bottom:0;mso-position-horizontal:absolute;mso-position-horizontal-relative:page;mso-position-vertical:absolute;mso-position-vertical-relative:page;v-text-anchor:top" coordsize="6760209,635" o:gfxdata="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" path="m,l6760210,624e" filled="f" strokeweight="1.5pt">
+              <v:shape w14:anchorId="34988264" id="Graphic 1" o:spid="_x0000_s1026" style="position:absolute;margin-left:0;margin-top:155.4pt;width:532.3pt;height:.1pt;z-index:15729152;visibility:visible;mso-wrap-style:square;mso-wrap-distance-left:0;mso-wrap-distance-top:0;mso-wrap-distance-right:0;mso-wrap-distance-bottom:0;mso-position-horizontal:absolute;mso-position-horizontal-relative:page;mso-position-vertical:absolute;mso-position-vertical-relative:page;v-text-anchor:top" coordsize="6760209,635" o:gfxdata="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" path="m,l6760210,624e" filled="f" strokeweight="1.5pt">
                 <v:path arrowok="t"/>
                 <w10:wrap anchorx="page" anchory="page"/>
               </v:shape>
@@ -200,15 +206,6 @@
         </w:rPr>
         <w:t xml:space="preserve"> Checklist</w:t>
       </w:r>
-    </w:p>
-    <w:p>
-      <w:pPr>
-        <w:pStyle w:val="BodyText"/>
-        <w:rPr>
-          <w:rFonts w:ascii="Arial"/>
-          <w:sz w:val="20"/>
-        </w:rPr>
-      </w:pPr>
     </w:p>
     <w:p>
       <w:pPr>
@@ -34782,7 +34779,7 @@
           </mc:Choice>
           <mc:Fallback>
             <w:pict>
-              <v:group w14:anchorId="569DC201" id="Group 22" o:spid="_x0000_s1026" style="position:absolute;margin-left:24.6pt;margin-top:468.8pt;width:541pt;height:313pt;z-index:15731200;mso-wrap-distance-left:0;mso-wrap-distance-right:0;mso-position-horizontal-relative:page;mso-position-vertical-relative:page" coordsize="68707,39751" o:gfxdata="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">
+              <v:group w14:anchorId="0B713576" id="Group 22" o:spid="_x0000_s1026" style="position:absolute;margin-left:24.6pt;margin-top:468.8pt;width:541pt;height:313pt;z-index:15731200;mso-wrap-distance-left:0;mso-wrap-distance-right:0;mso-position-horizontal-relative:page;mso-position-vertical-relative:page" coordsize="68707,39751" o:gfxdata="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">
                 <v:shapetype id="_x0000_t75" coordsize="21600,21600" o:spt="75" o:preferrelative="t" path="m@4@5l@4@11@9@11@9@5xe" filled="f" stroked="f">
                   <v:stroke joinstyle="miter"/>
                   <v:formulas>
@@ -54595,7 +54592,7 @@
                     <pic:cNvPicPr/>
                   </pic:nvPicPr>
                   <pic:blipFill>
-                    <a:blip r:embed="rId9" cstate="print"/>
+                    <a:blip r:embed="rId26" cstate="print"/>
                     <a:stretch>
                       <a:fillRect/>
                     </a:stretch>
@@ -54638,7 +54635,7 @@
                     <pic:cNvPicPr/>
                   </pic:nvPicPr>
                   <pic:blipFill>
-                    <a:blip r:embed="rId26" cstate="print"/>
+                    <a:blip r:embed="rId27" cstate="print"/>
                     <a:stretch>
                       <a:fillRect/>
                     </a:stretch>
@@ -56179,8 +56176,8 @@
       </w:pPr>
     </w:p>
     <w:sectPr>
-      <w:headerReference w:type="default" r:id="rId27"/>
-      <w:footerReference w:type="default" r:id="rId28"/>
+      <w:headerReference w:type="default" r:id="rId28"/>
+      <w:footerReference w:type="default" r:id="rId29"/>
       <w:pgSz w:w="15840" w:h="12240" w:orient="landscape"/>
       <w:pgMar w:top="500" w:right="660" w:bottom="0" w:left="620" w:header="0" w:footer="0" w:gutter="0"/>
       <w:pgBorders w:offsetFrom="page">
@@ -59504,6 +59501,7 @@
   <w:style w:type="character" w:default="1" w:styleId="DefaultParagraphFont">
     <w:name w:val="Default Paragraph Font"/>
     <w:uiPriority w:val="1"/>
+    <w:semiHidden/>
     <w:unhideWhenUsed/>
   </w:style>
   <w:style w:type="table" w:default="1" w:styleId="TableNormal">
@@ -60157,15 +60155,6 @@
 </file>
 
 <file path=customXml/item2.xml><?xml version="1.0" encoding="utf-8"?>
-<?mso-contentType ?>
-<FormTemplates xmlns="http://schemas.microsoft.com/sharepoint/v3/contenttype/forms">
-  <Display>DocumentLibraryForm</Display>
-  <Edit>DocumentLibraryForm</Edit>
-  <New>DocumentLibraryForm</New>
-</FormTemplates>
-</file>
-
-<file path=customXml/item3.xml><?xml version="1.0" encoding="utf-8"?>
 <p:properties xmlns:p="http://schemas.microsoft.com/office/2006/metadata/properties" xmlns:xsi="http://www.w3.org/2001/XMLSchema-instance" xmlns:pc="http://schemas.microsoft.com/office/infopath/2007/PartnerControls">
   <documentManagement>
     <_ip_UnifiedCompliancePolicyUIAction xmlns="http://schemas.microsoft.com/sharepoint/v3" xsi:nil="true"/>
@@ -60176,6 +60165,15 @@
     </lcf76f155ced4ddcb4097134ff3c332f>
   </documentManagement>
 </p:properties>
+</file>
+
+<file path=customXml/item3.xml><?xml version="1.0" encoding="utf-8"?>
+<?mso-contentType ?>
+<FormTemplates xmlns="http://schemas.microsoft.com/sharepoint/v3/contenttype/forms">
+  <Display>DocumentLibraryForm</Display>
+  <Edit>DocumentLibraryForm</Edit>
+  <New>DocumentLibraryForm</New>
+</FormTemplates>
 </file>
 
 <file path=customXml/itemProps1.xml><?xml version="1.0" encoding="utf-8"?>
@@ -60200,14 +60198,6 @@
 </file>
 
 <file path=customXml/itemProps2.xml><?xml version="1.0" encoding="utf-8"?>
-<ds:datastoreItem xmlns:ds="http://schemas.openxmlformats.org/officeDocument/2006/customXml" ds:itemID="{9C7B58FC-AE55-48CA-A815-C2D2857C0DCB}">
-  <ds:schemaRefs>
-    <ds:schemaRef ds:uri="http://schemas.microsoft.com/sharepoint/v3/contenttype/forms"/>
-  </ds:schemaRefs>
-</ds:datastoreItem>
-</file>
-
-<file path=customXml/itemProps3.xml><?xml version="1.0" encoding="utf-8"?>
 <ds:datastoreItem xmlns:ds="http://schemas.openxmlformats.org/officeDocument/2006/customXml" ds:itemID="{D861879D-9EDF-484C-A953-24FD9FBA89E9}">
   <ds:schemaRefs>
     <ds:schemaRef ds:uri="http://schemas.microsoft.com/office/2006/metadata/properties"/>
@@ -60217,4 +60207,12 @@
     <ds:schemaRef ds:uri="2262d2a8-fe6a-4e33-9532-5c6c7d417059"/>
   </ds:schemaRefs>
 </ds:datastoreItem>
+</file>
+
+<file path=customXml/itemProps3.xml><?xml version="1.0" encoding="utf-8"?>
+<ds:datastoreItem xmlns:ds="http://schemas.openxmlformats.org/officeDocument/2006/customXml" ds:itemID="{9C7B58FC-AE55-48CA-A815-C2D2857C0DCB}">
+  <ds:schemaRefs>
+    <ds:schemaRef ds:uri="http://schemas.microsoft.com/sharepoint/v3/contenttype/forms"/>
+  </ds:schemaRefs>
+</ds:datastoreItem>
 </file>
</xml_diff>

<commit_message>
fix signature file error
</commit_message>
<xml_diff>
--- a/ph_esfa_v3.docx
+++ b/ph_esfa_v3.docx
@@ -134,7 +134,7 @@
           </mc:Choice>
           <mc:Fallback>
             <w:pict>
-              <v:shape w14:anchorId="34988264" id="Graphic 1" o:spid="_x0000_s1026" style="position:absolute;margin-left:0;margin-top:155.4pt;width:532.3pt;height:.1pt;z-index:15729152;visibility:visible;mso-wrap-style:square;mso-wrap-distance-left:0;mso-wrap-distance-top:0;mso-wrap-distance-right:0;mso-wrap-distance-bottom:0;mso-position-horizontal:absolute;mso-position-horizontal-relative:page;mso-position-vertical:absolute;mso-position-vertical-relative:page;v-text-anchor:top" coordsize="6760209,635" o:gfxdata="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" path="m,l6760210,624e" filled="f" strokeweight="1.5pt">
+              <v:shape w14:anchorId="5EC7261C" id="Graphic 1" o:spid="_x0000_s1026" style="position:absolute;margin-left:0;margin-top:155.4pt;width:532.3pt;height:.1pt;z-index:15729152;visibility:visible;mso-wrap-style:square;mso-wrap-distance-left:0;mso-wrap-distance-top:0;mso-wrap-distance-right:0;mso-wrap-distance-bottom:0;mso-position-horizontal:absolute;mso-position-horizontal-relative:page;mso-position-vertical:absolute;mso-position-vertical-relative:page;v-text-anchor:top" coordsize="6760209,635" o:gfxdata="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" path="m,l6760210,624e" filled="f" strokeweight="1.5pt">
                 <v:path arrowok="t"/>
                 <w10:wrap anchorx="page" anchory="page"/>
               </v:shape>
@@ -1044,23 +1044,7 @@
                 <w:rFonts w:ascii="Arial" w:hAnsi="Arial"/>
                 <w:b/>
               </w:rPr>
-              <w:t xml:space="preserve">correct by </w:t>
-            </w:r>
-            <w:proofErr w:type="spellStart"/>
-            <w:r>
-              <w:rPr>
-                <w:rFonts w:ascii="Arial" w:hAnsi="Arial"/>
-                <w:b/>
-              </w:rPr>
-              <w:t>Prevista</w:t>
-            </w:r>
-            <w:proofErr w:type="spellEnd"/>
-            <w:r>
-              <w:rPr>
-                <w:rFonts w:ascii="Arial" w:hAnsi="Arial"/>
-                <w:b/>
-              </w:rPr>
-              <w:t xml:space="preserve"> (</w:t>
+              <w:t>correct by Prevista (</w:t>
             </w:r>
             <w:r>
               <w:rPr>
@@ -1925,14 +1909,12 @@
                 <w:rFonts w:ascii="Arial"/>
               </w:rPr>
             </w:pPr>
-            <w:proofErr w:type="spellStart"/>
             <w:r>
               <w:rPr>
                 <w:rFonts w:ascii="Arial"/>
               </w:rPr>
               <w:t>Prevista</w:t>
             </w:r>
-            <w:proofErr w:type="spellEnd"/>
             <w:r>
               <w:rPr>
                 <w:rFonts w:ascii="Arial"/>
@@ -2676,6 +2658,13 @@
                 <w:sz w:val="16"/>
               </w:rPr>
             </w:pPr>
+            <w:r>
+              <w:rPr>
+                <w:rFonts w:ascii="Times New Roman"/>
+                <w:sz w:val="16"/>
+              </w:rPr>
+              <w:t xml:space="preserve"> N/A</w:t>
+            </w:r>
           </w:p>
         </w:tc>
       </w:tr>
@@ -2880,7 +2869,6 @@
                 <w:sz w:val="19"/>
               </w:rPr>
             </w:pPr>
-            <w:proofErr w:type="spellStart"/>
             <w:r>
               <w:rPr>
                 <w:spacing w:val="-5"/>
@@ -2888,7 +2876,6 @@
               </w:rPr>
               <w:t>Mr</w:t>
             </w:r>
-            <w:proofErr w:type="spellEnd"/>
           </w:p>
         </w:tc>
         <w:tc>
@@ -2951,7 +2938,6 @@
                 <w:sz w:val="19"/>
               </w:rPr>
             </w:pPr>
-            <w:proofErr w:type="spellStart"/>
             <w:r>
               <w:rPr>
                 <w:spacing w:val="-5"/>
@@ -2959,7 +2945,6 @@
               </w:rPr>
               <w:t>Mrs</w:t>
             </w:r>
-            <w:proofErr w:type="spellEnd"/>
           </w:p>
         </w:tc>
         <w:tc>
@@ -3091,7 +3076,6 @@
                 <w:sz w:val="19"/>
               </w:rPr>
             </w:pPr>
-            <w:proofErr w:type="spellStart"/>
             <w:r>
               <w:rPr>
                 <w:spacing w:val="-5"/>
@@ -3099,7 +3083,6 @@
               </w:rPr>
               <w:t>Ms</w:t>
             </w:r>
-            <w:proofErr w:type="spellEnd"/>
           </w:p>
         </w:tc>
         <w:tc>
@@ -3575,7 +3558,6 @@
               </w:rPr>
               <w:t xml:space="preserve">of </w:t>
             </w:r>
-            <w:proofErr w:type="spellStart"/>
             <w:r>
               <w:rPr>
                 <w:spacing w:val="-2"/>
@@ -3583,7 +3565,6 @@
               </w:rPr>
               <w:t>programme</w:t>
             </w:r>
-            <w:proofErr w:type="spellEnd"/>
           </w:p>
         </w:tc>
         <w:tc>
@@ -5415,17 +5396,8 @@
                 <w:spacing w:val="-2"/>
                 <w:sz w:val="15"/>
               </w:rPr>
-              <w:t xml:space="preserve"> </w:t>
-            </w:r>
-            <w:proofErr w:type="spellStart"/>
-            <w:r>
-              <w:rPr>
-                <w:spacing w:val="-2"/>
-                <w:sz w:val="15"/>
-              </w:rPr>
-              <w:t>Traveller</w:t>
-            </w:r>
-            <w:proofErr w:type="spellEnd"/>
+              <w:t xml:space="preserve"> Traveller</w:t>
+            </w:r>
           </w:p>
         </w:tc>
         <w:tc>
@@ -15191,19 +15163,11 @@
                 <w:sz w:val="15"/>
               </w:rPr>
             </w:pPr>
-            <w:proofErr w:type="spellStart"/>
-            <w:r>
-              <w:rPr>
-                <w:sz w:val="15"/>
-              </w:rPr>
-              <w:t>JobCentre</w:t>
-            </w:r>
-            <w:proofErr w:type="spellEnd"/>
-            <w:r>
-              <w:rPr>
-                <w:sz w:val="15"/>
-              </w:rPr>
-              <w:t xml:space="preserve"> Plus</w:t>
+            <w:r>
+              <w:rPr>
+                <w:sz w:val="15"/>
+              </w:rPr>
+              <w:t>JobCentre Plus</w:t>
             </w:r>
           </w:p>
         </w:tc>
@@ -16350,16 +16314,8 @@
               <w:rPr>
                 <w:sz w:val="15"/>
               </w:rPr>
-              <w:t>(</w:t>
-            </w:r>
-            <w:proofErr w:type="spellStart"/>
-            <w:r>
-              <w:rPr>
-                <w:sz w:val="15"/>
-              </w:rPr>
-              <w:t>incuding</w:t>
-            </w:r>
-            <w:proofErr w:type="spellEnd"/>
+              <w:t>(incuding</w:t>
+            </w:r>
             <w:r>
               <w:rPr>
                 <w:spacing w:val="-4"/>
@@ -17682,14 +17638,12 @@
               </w:rPr>
               <w:t xml:space="preserve"> </w:t>
             </w:r>
-            <w:proofErr w:type="spellStart"/>
             <w:r>
               <w:rPr>
                 <w:sz w:val="15"/>
               </w:rPr>
               <w:t>referal</w:t>
             </w:r>
-            <w:proofErr w:type="spellEnd"/>
             <w:r>
               <w:rPr>
                 <w:spacing w:val="-8"/>
@@ -20041,14 +19995,12 @@
               </w:rPr>
               <w:t xml:space="preserve"> </w:t>
             </w:r>
-            <w:proofErr w:type="spellStart"/>
             <w:r>
               <w:rPr>
                 <w:sz w:val="15"/>
               </w:rPr>
               <w:t>hrs</w:t>
             </w:r>
-            <w:proofErr w:type="spellEnd"/>
             <w:r>
               <w:rPr>
                 <w:spacing w:val="-2"/>
@@ -20292,14 +20244,12 @@
               </w:rPr>
               <w:t xml:space="preserve"> </w:t>
             </w:r>
-            <w:proofErr w:type="spellStart"/>
             <w:r>
               <w:rPr>
                 <w:sz w:val="15"/>
               </w:rPr>
               <w:t>hrs</w:t>
             </w:r>
-            <w:proofErr w:type="spellEnd"/>
             <w:r>
               <w:rPr>
                 <w:spacing w:val="-8"/>
@@ -20390,14 +20340,12 @@
               </w:rPr>
               <w:t xml:space="preserve"> </w:t>
             </w:r>
-            <w:proofErr w:type="spellStart"/>
             <w:r>
               <w:rPr>
                 <w:sz w:val="15"/>
               </w:rPr>
               <w:t>hrs</w:t>
             </w:r>
-            <w:proofErr w:type="spellEnd"/>
             <w:r>
               <w:rPr>
                 <w:spacing w:val="-2"/>
@@ -22804,16 +22752,8 @@
               <w:rPr>
                 <w:sz w:val="15"/>
               </w:rPr>
-              <w:t xml:space="preserve">Progression' form at the end of the </w:t>
-            </w:r>
-            <w:proofErr w:type="spellStart"/>
-            <w:r>
-              <w:rPr>
-                <w:sz w:val="15"/>
-              </w:rPr>
-              <w:t>programme</w:t>
-            </w:r>
-            <w:proofErr w:type="spellEnd"/>
+              <w:t>Progression' form at the end of the programme</w:t>
+            </w:r>
           </w:p>
         </w:tc>
       </w:tr>
@@ -26450,21 +26390,7 @@
               <w:rPr>
                 <w:sz w:val="19"/>
               </w:rPr>
-              <w:t xml:space="preserve">the </w:t>
-            </w:r>
-            <w:proofErr w:type="spellStart"/>
-            <w:r>
-              <w:rPr>
-                <w:sz w:val="19"/>
-              </w:rPr>
-              <w:t>programme</w:t>
-            </w:r>
-            <w:proofErr w:type="spellEnd"/>
-            <w:r>
-              <w:rPr>
-                <w:sz w:val="19"/>
-              </w:rPr>
-              <w:t xml:space="preserve"> is funded by the Mayor of London.</w:t>
+              <w:t>the programme is funded by the Mayor of London.</w:t>
             </w:r>
           </w:p>
         </w:tc>
@@ -27703,19 +27629,11 @@
               </w:rPr>
               <w:t xml:space="preserve"> </w:t>
             </w:r>
-            <w:proofErr w:type="spellStart"/>
-            <w:r>
-              <w:rPr>
-                <w:sz w:val="15"/>
-              </w:rPr>
-              <w:t>Docusign</w:t>
-            </w:r>
-            <w:proofErr w:type="spellEnd"/>
-            <w:r>
-              <w:rPr>
-                <w:sz w:val="15"/>
-              </w:rPr>
-              <w:t>/Adobe</w:t>
+            <w:r>
+              <w:rPr>
+                <w:sz w:val="15"/>
+              </w:rPr>
+              <w:t>Docusign/Adobe</w:t>
             </w:r>
           </w:p>
           <w:p>
@@ -29078,19 +28996,11 @@
               </w:rPr>
               <w:t xml:space="preserve"> </w:t>
             </w:r>
-            <w:proofErr w:type="spellStart"/>
-            <w:r>
-              <w:rPr>
-                <w:sz w:val="15"/>
-              </w:rPr>
-              <w:t>Docusign</w:t>
-            </w:r>
-            <w:proofErr w:type="spellEnd"/>
-            <w:r>
-              <w:rPr>
-                <w:sz w:val="15"/>
-              </w:rPr>
-              <w:t>/Adobe</w:t>
+            <w:r>
+              <w:rPr>
+                <w:sz w:val="15"/>
+              </w:rPr>
+              <w:t>Docusign/Adobe</w:t>
             </w:r>
           </w:p>
           <w:p>
@@ -34779,7 +34689,7 @@
           </mc:Choice>
           <mc:Fallback>
             <w:pict>
-              <v:group w14:anchorId="0B713576" id="Group 22" o:spid="_x0000_s1026" style="position:absolute;margin-left:24.6pt;margin-top:468.8pt;width:541pt;height:313pt;z-index:15731200;mso-wrap-distance-left:0;mso-wrap-distance-right:0;mso-position-horizontal-relative:page;mso-position-vertical-relative:page" coordsize="68707,39751" o:gfxdata="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">
+              <v:group w14:anchorId="67AF58B9" id="Group 22" o:spid="_x0000_s1026" style="position:absolute;margin-left:24.6pt;margin-top:468.8pt;width:541pt;height:313pt;z-index:15731200;mso-wrap-distance-left:0;mso-wrap-distance-right:0;mso-position-horizontal-relative:page;mso-position-vertical-relative:page" coordsize="68707,39751" o:gfxdata="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">
                 <v:shapetype id="_x0000_t75" coordsize="21600,21600" o:spt="75" o:preferrelative="t" path="m@4@5l@4@11@9@11@9@5xe" filled="f" stroked="f">
                   <v:stroke joinstyle="miter"/>
                   <v:formulas>
@@ -36888,15 +36798,15 @@
           <w:p>
             <w:pPr>
               <w:pStyle w:val="TableParagraph"/>
-              <w:rPr>
-                <w:rFonts w:ascii="Times New Roman"/>
-                <w:sz w:val="16"/>
-              </w:rPr>
-            </w:pPr>
-            <w:r>
-              <w:rPr>
-                <w:rFonts w:ascii="Times New Roman"/>
-                <w:sz w:val="16"/>
+              <w:spacing w:before="45"/>
+              <w:ind w:left="39" w:right="27"/>
+              <w:rPr>
+                <w:sz w:val="19"/>
+              </w:rPr>
+            </w:pPr>
+            <w:r>
+              <w:rPr>
+                <w:sz w:val="19"/>
               </w:rPr>
               <w:t>p17</w:t>
             </w:r>
@@ -36988,15 +36898,16 @@
           <w:p>
             <w:pPr>
               <w:pStyle w:val="TableParagraph"/>
-              <w:rPr>
-                <w:rFonts w:ascii="Times New Roman"/>
-                <w:sz w:val="16"/>
-              </w:rPr>
-            </w:pPr>
-            <w:r>
-              <w:rPr>
-                <w:rFonts w:ascii="Times New Roman"/>
-                <w:sz w:val="16"/>
+              <w:spacing w:before="45"/>
+              <w:ind w:left="39" w:right="27"/>
+              <w:jc w:val="center"/>
+              <w:rPr>
+                <w:sz w:val="19"/>
+              </w:rPr>
+            </w:pPr>
+            <w:r>
+              <w:rPr>
+                <w:sz w:val="19"/>
               </w:rPr>
               <w:t>p18</w:t>
             </w:r>
@@ -37010,9 +36921,11 @@
           <w:p>
             <w:pPr>
               <w:pStyle w:val="TableParagraph"/>
-              <w:rPr>
-                <w:rFonts w:ascii="Times New Roman"/>
-                <w:sz w:val="16"/>
+              <w:spacing w:before="45"/>
+              <w:ind w:left="39" w:right="27"/>
+              <w:jc w:val="center"/>
+              <w:rPr>
+                <w:sz w:val="19"/>
               </w:rPr>
             </w:pPr>
           </w:p>
@@ -37025,9 +36938,11 @@
           <w:p>
             <w:pPr>
               <w:pStyle w:val="TableParagraph"/>
-              <w:rPr>
-                <w:rFonts w:ascii="Times New Roman"/>
-                <w:sz w:val="16"/>
+              <w:spacing w:before="45"/>
+              <w:ind w:left="39" w:right="27"/>
+              <w:jc w:val="center"/>
+              <w:rPr>
+                <w:sz w:val="19"/>
               </w:rPr>
             </w:pPr>
           </w:p>
@@ -37040,9 +36955,11 @@
           <w:p>
             <w:pPr>
               <w:pStyle w:val="TableParagraph"/>
-              <w:rPr>
-                <w:rFonts w:ascii="Times New Roman"/>
-                <w:sz w:val="16"/>
+              <w:spacing w:before="45"/>
+              <w:ind w:left="39" w:right="27"/>
+              <w:jc w:val="center"/>
+              <w:rPr>
+                <w:sz w:val="19"/>
               </w:rPr>
             </w:pPr>
           </w:p>
@@ -37055,9 +36972,11 @@
           <w:p>
             <w:pPr>
               <w:pStyle w:val="TableParagraph"/>
-              <w:rPr>
-                <w:rFonts w:ascii="Times New Roman"/>
-                <w:sz w:val="16"/>
+              <w:spacing w:before="45"/>
+              <w:ind w:left="39" w:right="27"/>
+              <w:jc w:val="center"/>
+              <w:rPr>
+                <w:sz w:val="19"/>
               </w:rPr>
             </w:pPr>
           </w:p>
@@ -37070,9 +36989,11 @@
           <w:p>
             <w:pPr>
               <w:pStyle w:val="TableParagraph"/>
-              <w:rPr>
-                <w:rFonts w:ascii="Times New Roman"/>
-                <w:sz w:val="16"/>
+              <w:spacing w:before="45"/>
+              <w:ind w:left="39" w:right="27"/>
+              <w:jc w:val="center"/>
+              <w:rPr>
+                <w:sz w:val="19"/>
               </w:rPr>
             </w:pPr>
           </w:p>
@@ -37085,9 +37006,11 @@
           <w:p>
             <w:pPr>
               <w:pStyle w:val="TableParagraph"/>
-              <w:rPr>
-                <w:rFonts w:ascii="Times New Roman"/>
-                <w:sz w:val="16"/>
+              <w:spacing w:before="45"/>
+              <w:ind w:left="39" w:right="27"/>
+              <w:jc w:val="center"/>
+              <w:rPr>
+                <w:sz w:val="19"/>
               </w:rPr>
             </w:pPr>
           </w:p>
@@ -37100,9 +37023,11 @@
           <w:p>
             <w:pPr>
               <w:pStyle w:val="TableParagraph"/>
-              <w:rPr>
-                <w:rFonts w:ascii="Times New Roman"/>
-                <w:sz w:val="16"/>
+              <w:spacing w:before="45"/>
+              <w:ind w:left="39" w:right="27"/>
+              <w:jc w:val="center"/>
+              <w:rPr>
+                <w:sz w:val="19"/>
               </w:rPr>
             </w:pPr>
           </w:p>
@@ -37115,9 +37040,11 @@
           <w:p>
             <w:pPr>
               <w:pStyle w:val="TableParagraph"/>
-              <w:rPr>
-                <w:rFonts w:ascii="Times New Roman"/>
-                <w:sz w:val="16"/>
+              <w:spacing w:before="45"/>
+              <w:ind w:left="39" w:right="27"/>
+              <w:jc w:val="center"/>
+              <w:rPr>
+                <w:sz w:val="19"/>
               </w:rPr>
             </w:pPr>
           </w:p>
@@ -37130,9 +37057,11 @@
           <w:p>
             <w:pPr>
               <w:pStyle w:val="TableParagraph"/>
-              <w:rPr>
-                <w:rFonts w:ascii="Times New Roman"/>
-                <w:sz w:val="16"/>
+              <w:spacing w:before="45"/>
+              <w:ind w:left="39" w:right="27"/>
+              <w:jc w:val="center"/>
+              <w:rPr>
+                <w:sz w:val="19"/>
               </w:rPr>
             </w:pPr>
           </w:p>
@@ -37148,9 +37077,11 @@
           <w:p>
             <w:pPr>
               <w:pStyle w:val="TableParagraph"/>
-              <w:rPr>
-                <w:rFonts w:ascii="Times New Roman"/>
-                <w:sz w:val="16"/>
+              <w:spacing w:before="45"/>
+              <w:ind w:left="39" w:right="27"/>
+              <w:jc w:val="center"/>
+              <w:rPr>
+                <w:sz w:val="19"/>
               </w:rPr>
             </w:pPr>
           </w:p>
@@ -37619,6 +37550,9 @@
           <w:p>
             <w:pPr>
               <w:pStyle w:val="TableParagraph"/>
+              <w:tabs>
+                <w:tab w:val="left" w:pos="1274"/>
+              </w:tabs>
               <w:spacing w:before="168"/>
               <w:rPr>
                 <w:rFonts w:ascii="Times New Roman" w:eastAsia="Carlito" w:hAnsi="Carlito" w:cs="Carlito"/>
@@ -37631,6 +37565,13 @@
                 <w:sz w:val="19"/>
               </w:rPr>
               <w:t>p21</w:t>
+            </w:r>
+            <w:r>
+              <w:rPr>
+                <w:rFonts w:ascii="Times New Roman" w:eastAsia="Carlito" w:hAnsi="Carlito" w:cs="Carlito"/>
+                <w:sz w:val="19"/>
+              </w:rPr>
+              <w:tab/>
             </w:r>
           </w:p>
         </w:tc>
@@ -38484,7 +38425,6 @@
               </w:rPr>
               <w:t xml:space="preserve"> </w:t>
             </w:r>
-            <w:proofErr w:type="spellStart"/>
             <w:r>
               <w:rPr>
                 <w:spacing w:val="-2"/>
@@ -38493,7 +38433,6 @@
               </w:rPr>
               <w:t>Licence</w:t>
             </w:r>
-            <w:proofErr w:type="spellEnd"/>
           </w:p>
         </w:tc>
         <w:tc>
@@ -38709,7 +38648,6 @@
               </w:rPr>
               <w:t xml:space="preserve"> </w:t>
             </w:r>
-            <w:proofErr w:type="spellStart"/>
             <w:r>
               <w:rPr>
                 <w:w w:val="105"/>
@@ -38717,7 +38655,6 @@
               </w:rPr>
               <w:t>Licence</w:t>
             </w:r>
-            <w:proofErr w:type="spellEnd"/>
             <w:r>
               <w:rPr>
                 <w:spacing w:val="-9"/>
@@ -40004,7 +39941,6 @@
               </w:rPr>
               <w:t xml:space="preserve"> </w:t>
             </w:r>
-            <w:proofErr w:type="spellStart"/>
             <w:r>
               <w:rPr>
                 <w:spacing w:val="-2"/>
@@ -40013,7 +39949,6 @@
               </w:rPr>
               <w:t>Licence</w:t>
             </w:r>
-            <w:proofErr w:type="spellEnd"/>
             <w:r>
               <w:rPr>
                 <w:spacing w:val="-7"/>
@@ -41382,25 +41317,7 @@
                 <w:w w:val="105"/>
                 <w:sz w:val="17"/>
               </w:rPr>
-              <w:t xml:space="preserve">Latest </w:t>
-            </w:r>
-            <w:proofErr w:type="spellStart"/>
-            <w:r>
-              <w:rPr>
-                <w:spacing w:val="-2"/>
-                <w:w w:val="105"/>
-                <w:sz w:val="17"/>
-              </w:rPr>
-              <w:t>Payslip</w:t>
-            </w:r>
-            <w:proofErr w:type="spellEnd"/>
-            <w:r>
-              <w:rPr>
-                <w:spacing w:val="-2"/>
-                <w:w w:val="105"/>
-                <w:sz w:val="17"/>
-              </w:rPr>
-              <w:t xml:space="preserve"> (maximum</w:t>
+              <w:t>Latest Payslip (maximum</w:t>
             </w:r>
             <w:r>
               <w:rPr>
@@ -45093,7 +45010,6 @@
               </w:rPr>
               <w:t xml:space="preserve"> </w:t>
             </w:r>
-            <w:proofErr w:type="spellStart"/>
             <w:r>
               <w:rPr>
                 <w:sz w:val="19"/>
@@ -45113,7 +45029,6 @@
               </w:rPr>
               <w:t>declaration</w:t>
             </w:r>
-            <w:proofErr w:type="spellEnd"/>
             <w:r>
               <w:rPr>
                 <w:spacing w:val="12"/>
@@ -46405,15 +46320,7 @@
                 <w:w w:val="105"/>
                 <w:sz w:val="17"/>
               </w:rPr>
-              <w:t xml:space="preserve">If there is a discrepancy between Participant </w:t>
-            </w:r>
-            <w:proofErr w:type="spellStart"/>
-            <w:r>
-              <w:rPr>
-                <w:w w:val="105"/>
-                <w:sz w:val="17"/>
-              </w:rPr>
-              <w:t xml:space="preserve">self </w:t>
+              <w:t xml:space="preserve">If there is a discrepancy between Participant self </w:t>
             </w:r>
             <w:r>
               <w:rPr>
@@ -46423,7 +46330,6 @@
               </w:rPr>
               <w:t>declaration</w:t>
             </w:r>
-            <w:proofErr w:type="spellEnd"/>
             <w:r>
               <w:rPr>
                 <w:spacing w:val="-7"/>
@@ -47010,7 +46916,6 @@
                 <w:sz w:val="19"/>
               </w:rPr>
             </w:pPr>
-            <w:proofErr w:type="spellStart"/>
             <w:r>
               <w:rPr>
                 <w:spacing w:val="-2"/>
@@ -47018,7 +46923,6 @@
               </w:rPr>
               <w:t>Maths</w:t>
             </w:r>
-            <w:proofErr w:type="spellEnd"/>
           </w:p>
         </w:tc>
         <w:tc>
@@ -47824,14 +47728,12 @@
                 <w:sz w:val="19"/>
               </w:rPr>
             </w:pPr>
-            <w:proofErr w:type="spellStart"/>
             <w:r>
               <w:rPr>
                 <w:sz w:val="19"/>
               </w:rPr>
               <w:t>Maths</w:t>
             </w:r>
-            <w:proofErr w:type="spellEnd"/>
             <w:r>
               <w:rPr>
                 <w:spacing w:val="7"/>
@@ -47961,21 +47863,7 @@
               <w:rPr>
                 <w:sz w:val="19"/>
               </w:rPr>
-              <w:t xml:space="preserve">Will the Participant be completing relevant Numeracy and/or Literacy </w:t>
-            </w:r>
-            <w:proofErr w:type="spellStart"/>
-            <w:r>
-              <w:rPr>
-                <w:sz w:val="19"/>
-              </w:rPr>
-              <w:t>programmes</w:t>
-            </w:r>
-            <w:proofErr w:type="spellEnd"/>
-            <w:r>
-              <w:rPr>
-                <w:sz w:val="19"/>
-              </w:rPr>
-              <w:t xml:space="preserve"> within their learning plan?</w:t>
+              <w:t>Will the Participant be completing relevant Numeracy and/or Literacy programmes within their learning plan?</w:t>
             </w:r>
           </w:p>
         </w:tc>
@@ -50503,27 +50391,33 @@
               </w:rPr>
               <w:t xml:space="preserve"> </w:t>
             </w:r>
-            <w:proofErr w:type="spellStart"/>
             <w:r>
               <w:rPr>
                 <w:spacing w:val="-2"/>
                 <w:w w:val="105"/>
                 <w:sz w:val="15"/>
               </w:rPr>
-              <w:t>programmes</w:t>
-            </w:r>
-            <w:proofErr w:type="spellEnd"/>
+              <w:t>programmes/</w:t>
+            </w:r>
+            <w:r>
+              <w:rPr>
+                <w:spacing w:val="-5"/>
+                <w:w w:val="105"/>
+                <w:sz w:val="15"/>
+              </w:rPr>
+              <w:t xml:space="preserve"> </w:t>
+            </w:r>
             <w:r>
               <w:rPr>
                 <w:spacing w:val="-2"/>
                 <w:w w:val="105"/>
                 <w:sz w:val="15"/>
               </w:rPr>
-              <w:t>/</w:t>
-            </w:r>
-            <w:r>
-              <w:rPr>
-                <w:spacing w:val="-5"/>
+              <w:t>activity</w:t>
+            </w:r>
+            <w:r>
+              <w:rPr>
+                <w:spacing w:val="-6"/>
                 <w:w w:val="105"/>
                 <w:sz w:val="15"/>
               </w:rPr>
@@ -50535,22 +50429,6 @@
                 <w:w w:val="105"/>
                 <w:sz w:val="15"/>
               </w:rPr>
-              <w:t>activity</w:t>
-            </w:r>
-            <w:r>
-              <w:rPr>
-                <w:spacing w:val="-6"/>
-                <w:w w:val="105"/>
-                <w:sz w:val="15"/>
-              </w:rPr>
-              <w:t xml:space="preserve"> </w:t>
-            </w:r>
-            <w:r>
-              <w:rPr>
-                <w:spacing w:val="-2"/>
-                <w:w w:val="105"/>
-                <w:sz w:val="15"/>
-              </w:rPr>
               <w:t>are</w:t>
             </w:r>
             <w:r>
@@ -50606,7 +50484,6 @@
               </w:rPr>
               <w:t xml:space="preserve"> </w:t>
             </w:r>
-            <w:proofErr w:type="spellStart"/>
             <w:r>
               <w:rPr>
                 <w:w w:val="105"/>
@@ -50614,7 +50491,6 @@
               </w:rPr>
               <w:t>employers</w:t>
             </w:r>
-            <w:proofErr w:type="spellEnd"/>
             <w:r>
               <w:rPr>
                 <w:spacing w:val="-6"/>
@@ -50923,7 +50799,6 @@
               </w:rPr>
               <w:t xml:space="preserve"> </w:t>
             </w:r>
-            <w:proofErr w:type="spellStart"/>
             <w:r>
               <w:rPr>
                 <w:spacing w:val="-2"/>
@@ -50931,7 +50806,6 @@
               </w:rPr>
               <w:t>programme</w:t>
             </w:r>
-            <w:proofErr w:type="spellEnd"/>
           </w:p>
         </w:tc>
       </w:tr>
@@ -50974,7 +50848,6 @@
               </w:rPr>
               <w:t xml:space="preserve"> </w:t>
             </w:r>
-            <w:proofErr w:type="spellStart"/>
             <w:r>
               <w:rPr>
                 <w:w w:val="105"/>
@@ -50982,7 +50855,6 @@
               </w:rPr>
               <w:t>programme</w:t>
             </w:r>
-            <w:proofErr w:type="spellEnd"/>
             <w:r>
               <w:rPr>
                 <w:spacing w:val="-7"/>
@@ -51133,7 +51005,6 @@
               </w:rPr>
               <w:t xml:space="preserve"> </w:t>
             </w:r>
-            <w:proofErr w:type="spellStart"/>
             <w:r>
               <w:rPr>
                 <w:w w:val="105"/>
@@ -51141,7 +51012,6 @@
               </w:rPr>
               <w:t>programme</w:t>
             </w:r>
-            <w:proofErr w:type="spellEnd"/>
             <w:r>
               <w:rPr>
                 <w:spacing w:val="-8"/>
@@ -52223,21 +52093,7 @@
               <w:rPr>
                 <w:sz w:val="19"/>
               </w:rPr>
-              <w:t xml:space="preserve">We hereby confirm that we have read, understood and agree with the contents of this document, and understand that the </w:t>
-            </w:r>
-            <w:proofErr w:type="spellStart"/>
-            <w:r>
-              <w:rPr>
-                <w:sz w:val="19"/>
-              </w:rPr>
-              <w:t>programme</w:t>
-            </w:r>
-            <w:proofErr w:type="spellEnd"/>
-            <w:r>
-              <w:rPr>
-                <w:sz w:val="19"/>
-              </w:rPr>
-              <w:t xml:space="preserve"> is funded by the Mayor of London.</w:t>
+              <w:t>We hereby confirm that we have read, understood and agree with the contents of this document, and understand that the programme is funded by the Mayor of London.</w:t>
             </w:r>
           </w:p>
         </w:tc>
@@ -53190,23 +53046,13 @@
                 <w:sz w:val="15"/>
               </w:rPr>
             </w:pPr>
-            <w:proofErr w:type="spellStart"/>
             <w:r>
               <w:rPr>
                 <w:spacing w:val="-2"/>
                 <w:w w:val="105"/>
                 <w:sz w:val="15"/>
               </w:rPr>
-              <w:t>Docusign</w:t>
-            </w:r>
-            <w:proofErr w:type="spellEnd"/>
-            <w:r>
-              <w:rPr>
-                <w:spacing w:val="-2"/>
-                <w:w w:val="105"/>
-                <w:sz w:val="15"/>
-              </w:rPr>
-              <w:t>/Adobe</w:t>
+              <w:t>Docusign/Adobe</w:t>
             </w:r>
           </w:p>
           <w:p>
@@ -54349,23 +54195,13 @@
                 <w:sz w:val="15"/>
               </w:rPr>
             </w:pPr>
-            <w:proofErr w:type="spellStart"/>
             <w:r>
               <w:rPr>
                 <w:spacing w:val="-2"/>
                 <w:w w:val="105"/>
                 <w:sz w:val="15"/>
               </w:rPr>
-              <w:t>Docusign</w:t>
-            </w:r>
-            <w:proofErr w:type="spellEnd"/>
-            <w:r>
-              <w:rPr>
-                <w:spacing w:val="-2"/>
-                <w:w w:val="105"/>
-                <w:sz w:val="15"/>
-              </w:rPr>
-              <w:t>/Adobe</w:t>
+              <w:t>Docusign/Adobe</w:t>
             </w:r>
             <w:r>
               <w:rPr>
@@ -55016,7 +54852,6 @@
                 <w:sz w:val="24"/>
               </w:rPr>
             </w:pPr>
-            <w:proofErr w:type="spellStart"/>
             <w:r>
               <w:rPr>
                 <w:rFonts w:ascii="Arial"/>
@@ -55025,7 +54860,6 @@
               </w:rPr>
               <w:t>Programme</w:t>
             </w:r>
-            <w:proofErr w:type="spellEnd"/>
             <w:r>
               <w:rPr>
                 <w:rFonts w:ascii="Arial"/>
@@ -60155,6 +59989,15 @@
 </file>
 
 <file path=customXml/item2.xml><?xml version="1.0" encoding="utf-8"?>
+<?mso-contentType ?>
+<FormTemplates xmlns="http://schemas.microsoft.com/sharepoint/v3/contenttype/forms">
+  <Display>DocumentLibraryForm</Display>
+  <Edit>DocumentLibraryForm</Edit>
+  <New>DocumentLibraryForm</New>
+</FormTemplates>
+</file>
+
+<file path=customXml/item3.xml><?xml version="1.0" encoding="utf-8"?>
 <p:properties xmlns:p="http://schemas.microsoft.com/office/2006/metadata/properties" xmlns:xsi="http://www.w3.org/2001/XMLSchema-instance" xmlns:pc="http://schemas.microsoft.com/office/infopath/2007/PartnerControls">
   <documentManagement>
     <_ip_UnifiedCompliancePolicyUIAction xmlns="http://schemas.microsoft.com/sharepoint/v3" xsi:nil="true"/>
@@ -60165,15 +60008,6 @@
     </lcf76f155ced4ddcb4097134ff3c332f>
   </documentManagement>
 </p:properties>
-</file>
-
-<file path=customXml/item3.xml><?xml version="1.0" encoding="utf-8"?>
-<?mso-contentType ?>
-<FormTemplates xmlns="http://schemas.microsoft.com/sharepoint/v3/contenttype/forms">
-  <Display>DocumentLibraryForm</Display>
-  <Edit>DocumentLibraryForm</Edit>
-  <New>DocumentLibraryForm</New>
-</FormTemplates>
 </file>
 
 <file path=customXml/itemProps1.xml><?xml version="1.0" encoding="utf-8"?>
@@ -60198,6 +60032,14 @@
 </file>
 
 <file path=customXml/itemProps2.xml><?xml version="1.0" encoding="utf-8"?>
+<ds:datastoreItem xmlns:ds="http://schemas.openxmlformats.org/officeDocument/2006/customXml" ds:itemID="{9C7B58FC-AE55-48CA-A815-C2D2857C0DCB}">
+  <ds:schemaRefs>
+    <ds:schemaRef ds:uri="http://schemas.microsoft.com/sharepoint/v3/contenttype/forms"/>
+  </ds:schemaRefs>
+</ds:datastoreItem>
+</file>
+
+<file path=customXml/itemProps3.xml><?xml version="1.0" encoding="utf-8"?>
 <ds:datastoreItem xmlns:ds="http://schemas.openxmlformats.org/officeDocument/2006/customXml" ds:itemID="{D861879D-9EDF-484C-A953-24FD9FBA89E9}">
   <ds:schemaRefs>
     <ds:schemaRef ds:uri="http://schemas.microsoft.com/office/2006/metadata/properties"/>
@@ -60207,12 +60049,4 @@
     <ds:schemaRef ds:uri="2262d2a8-fe6a-4e33-9532-5c6c7d417059"/>
   </ds:schemaRefs>
 </ds:datastoreItem>
-</file>
-
-<file path=customXml/itemProps3.xml><?xml version="1.0" encoding="utf-8"?>
-<ds:datastoreItem xmlns:ds="http://schemas.openxmlformats.org/officeDocument/2006/customXml" ds:itemID="{9C7B58FC-AE55-48CA-A815-C2D2857C0DCB}">
-  <ds:schemaRefs>
-    <ds:schemaRef ds:uri="http://schemas.microsoft.com/sharepoint/v3/contenttype/forms"/>
-  </ds:schemaRefs>
-</ds:datastoreItem>
 </file>
</xml_diff>

<commit_message>
fix template empty boxes
</commit_message>
<xml_diff>
--- a/ph_esfa_v3.docx
+++ b/ph_esfa_v3.docx
@@ -70,7 +70,7 @@
         <mc:AlternateContent>
           <mc:Choice Requires="wps">
             <w:drawing>
-              <wp:anchor distT="0" distB="0" distL="0" distR="0" simplePos="0" relativeHeight="15729152" behindDoc="0" locked="0" layoutInCell="1" allowOverlap="1" wp14:anchorId="1959E886" wp14:editId="044CD69E">
+              <wp:anchor distT="0" distB="0" distL="0" distR="0" simplePos="0" relativeHeight="15728128" behindDoc="0" locked="0" layoutInCell="1" allowOverlap="1" wp14:anchorId="1959E886" wp14:editId="654ECE33">
                 <wp:simplePos x="0" y="0"/>
                 <wp:positionH relativeFrom="page">
                   <wp:posOffset>0</wp:posOffset>
@@ -134,7 +134,7 @@
           </mc:Choice>
           <mc:Fallback>
             <w:pict>
-              <v:shape w14:anchorId="3ADB39F3" id="Graphic 1" o:spid="_x0000_s1026" style="position:absolute;margin-left:0;margin-top:155.4pt;width:532.3pt;height:.1pt;z-index:15729152;visibility:visible;mso-wrap-style:square;mso-wrap-distance-left:0;mso-wrap-distance-top:0;mso-wrap-distance-right:0;mso-wrap-distance-bottom:0;mso-position-horizontal:absolute;mso-position-horizontal-relative:page;mso-position-vertical:absolute;mso-position-vertical-relative:page;v-text-anchor:top" coordsize="6760209,635" o:gfxdata="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" path="m,l6760210,624e" filled="f" strokeweight="1.5pt">
+              <v:shape w14:anchorId="487E1092" id="Graphic 1" o:spid="_x0000_s1026" style="position:absolute;margin-left:0;margin-top:155.4pt;width:532.3pt;height:.1pt;z-index:15728128;visibility:visible;mso-wrap-style:square;mso-wrap-distance-left:0;mso-wrap-distance-top:0;mso-wrap-distance-right:0;mso-wrap-distance-bottom:0;mso-position-horizontal:absolute;mso-position-horizontal-relative:page;mso-position-vertical:absolute;mso-position-vertical-relative:page;v-text-anchor:top" coordsize="6760209,635" o:gfxdata="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" path="m,l6760210,624e" filled="f" strokeweight="1.5pt">
                 <v:path arrowok="t"/>
                 <w10:wrap anchorx="page" anchory="page"/>
               </v:shape>
@@ -34219,197 +34219,6 @@
           <w:sz w:val="6"/>
         </w:rPr>
       </w:pPr>
-      <w:r>
-        <w:rPr>
-          <w:noProof/>
-        </w:rPr>
-        <w:lastRenderedPageBreak/>
-        <mc:AlternateContent>
-          <mc:Choice Requires="wpg">
-            <w:drawing>
-              <wp:anchor distT="0" distB="0" distL="0" distR="0" simplePos="0" relativeHeight="15731200" behindDoc="0" locked="0" layoutInCell="1" allowOverlap="1" wp14:anchorId="3CB4E967" wp14:editId="036ADBAE">
-                <wp:simplePos x="0" y="0"/>
-                <wp:positionH relativeFrom="page">
-                  <wp:posOffset>312216</wp:posOffset>
-                </wp:positionH>
-                <wp:positionV relativeFrom="page">
-                  <wp:posOffset>5953810</wp:posOffset>
-                </wp:positionV>
-                <wp:extent cx="6870700" cy="3975100"/>
-                <wp:effectExtent l="0" t="0" r="0" b="0"/>
-                <wp:wrapNone/>
-                <wp:docPr id="22" name="Group 22"/>
-                <wp:cNvGraphicFramePr>
-                  <a:graphicFrameLocks xmlns:a="http://schemas.openxmlformats.org/drawingml/2006/main"/>
-                </wp:cNvGraphicFramePr>
-                <a:graphic xmlns:a="http://schemas.openxmlformats.org/drawingml/2006/main">
-                  <a:graphicData uri="http://schemas.microsoft.com/office/word/2010/wordprocessingGroup">
-                    <wpg:wgp>
-                      <wpg:cNvGrpSpPr>
-                        <a:grpSpLocks/>
-                      </wpg:cNvGrpSpPr>
-                      <wpg:grpSpPr>
-                        <a:xfrm>
-                          <a:off x="0" y="0"/>
-                          <a:ext cx="6870700" cy="3975100"/>
-                          <a:chOff x="0" y="0"/>
-                          <a:chExt cx="6870700" cy="3975100"/>
-                        </a:xfrm>
-                      </wpg:grpSpPr>
-                      <pic:pic xmlns:pic="http://schemas.openxmlformats.org/drawingml/2006/picture">
-                        <pic:nvPicPr>
-                          <pic:cNvPr id="23" name="Image 23"/>
-                          <pic:cNvPicPr/>
-                        </pic:nvPicPr>
-                        <pic:blipFill>
-                          <a:blip r:embed="rId18" cstate="print"/>
-                          <a:stretch>
-                            <a:fillRect/>
-                          </a:stretch>
-                        </pic:blipFill>
-                        <pic:spPr>
-                          <a:xfrm>
-                            <a:off x="0" y="1516570"/>
-                            <a:ext cx="6804507" cy="2458021"/>
-                          </a:xfrm>
-                          <a:prstGeom prst="rect">
-                            <a:avLst/>
-                          </a:prstGeom>
-                        </pic:spPr>
-                      </pic:pic>
-                      <pic:pic xmlns:pic="http://schemas.openxmlformats.org/drawingml/2006/picture">
-                        <pic:nvPicPr>
-                          <pic:cNvPr id="24" name="Image 24"/>
-                          <pic:cNvPicPr/>
-                        </pic:nvPicPr>
-                        <pic:blipFill>
-                          <a:blip r:embed="rId18" cstate="print"/>
-                          <a:stretch>
-                            <a:fillRect/>
-                          </a:stretch>
-                        </pic:blipFill>
-                        <pic:spPr>
-                          <a:xfrm>
-                            <a:off x="58826" y="1247101"/>
-                            <a:ext cx="6804507" cy="2458021"/>
-                          </a:xfrm>
-                          <a:prstGeom prst="rect">
-                            <a:avLst/>
-                          </a:prstGeom>
-                        </pic:spPr>
-                      </pic:pic>
-                      <pic:pic xmlns:pic="http://schemas.openxmlformats.org/drawingml/2006/picture">
-                        <pic:nvPicPr>
-                          <pic:cNvPr id="25" name="Image 25"/>
-                          <pic:cNvPicPr/>
-                        </pic:nvPicPr>
-                        <pic:blipFill>
-                          <a:blip r:embed="rId18" cstate="print"/>
-                          <a:stretch>
-                            <a:fillRect/>
-                          </a:stretch>
-                        </pic:blipFill>
-                        <pic:spPr>
-                          <a:xfrm>
-                            <a:off x="65811" y="0"/>
-                            <a:ext cx="6804507" cy="2458021"/>
-                          </a:xfrm>
-                          <a:prstGeom prst="rect">
-                            <a:avLst/>
-                          </a:prstGeom>
-                        </pic:spPr>
-                      </pic:pic>
-                    </wpg:wgp>
-                  </a:graphicData>
-                </a:graphic>
-              </wp:anchor>
-            </w:drawing>
-          </mc:Choice>
-          <mc:Fallback>
-            <w:pict>
-              <v:group w14:anchorId="238CEF59" id="Group 22" o:spid="_x0000_s1026" style="position:absolute;margin-left:24.6pt;margin-top:468.8pt;width:541pt;height:313pt;z-index:15731200;mso-wrap-distance-left:0;mso-wrap-distance-right:0;mso-position-horizontal-relative:page;mso-position-vertical-relative:page" coordsize="68707,39751" o:gfxdata="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">
-                <v:shapetype id="_x0000_t75" coordsize="21600,21600" o:spt="75" o:preferrelative="t" path="m@4@5l@4@11@9@11@9@5xe" filled="f" stroked="f">
-                  <v:stroke joinstyle="miter"/>
-                  <v:formulas>
-                    <v:f eqn="if lineDrawn pixelLineWidth 0"/>
-                    <v:f eqn="sum @0 1 0"/>
-                    <v:f eqn="sum 0 0 @1"/>
-                    <v:f eqn="prod @2 1 2"/>
-                    <v:f eqn="prod @3 21600 pixelWidth"/>
-                    <v:f eqn="prod @3 21600 pixelHeight"/>
-                    <v:f eqn="sum @0 0 1"/>
-                    <v:f eqn="prod @6 1 2"/>
-                    <v:f eqn="prod @7 21600 pixelWidth"/>
-                    <v:f eqn="sum @8 21600 0"/>
-                    <v:f eqn="prod @7 21600 pixelHeight"/>
-                    <v:f eqn="sum @10 21600 0"/>
-                  </v:formulas>
-                  <v:path o:extrusionok="f" gradientshapeok="t" o:connecttype="rect"/>
-                  <o:lock v:ext="edit" aspectratio="t"/>
-                </v:shapetype>
-                <v:shape id="Image 23" o:spid="_x0000_s1027" type="#_x0000_t75" style="position:absolute;top:15165;width:68045;height:24580;visibility:visible;mso-wrap-style:square" o:gfxdata="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">
-                  <v:imagedata r:id="rId19" o:title=""/>
-                </v:shape>
-                <v:shape id="Image 24" o:spid="_x0000_s1028" type="#_x0000_t75" style="position:absolute;left:588;top:12471;width:68045;height:24580;visibility:visible;mso-wrap-style:square" o:gfxdata="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">
-                  <v:imagedata r:id="rId19" o:title=""/>
-                </v:shape>
-                <v:shape id="Image 25" o:spid="_x0000_s1029" type="#_x0000_t75" style="position:absolute;left:658;width:68045;height:24580;visibility:visible;mso-wrap-style:square" o:gfxdata="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">
-                  <v:imagedata r:id="rId19" o:title=""/>
-                </v:shape>
-                <w10:wrap anchorx="page" anchory="page"/>
-              </v:group>
-            </w:pict>
-          </mc:Fallback>
-        </mc:AlternateContent>
-      </w:r>
-      <w:r>
-        <w:rPr>
-          <w:noProof/>
-        </w:rPr>
-        <w:drawing>
-          <wp:anchor distT="0" distB="0" distL="0" distR="0" simplePos="0" relativeHeight="15731712" behindDoc="0" locked="0" layoutInCell="1" allowOverlap="1" wp14:anchorId="357A4BB9" wp14:editId="2FB7C3D0">
-            <wp:simplePos x="0" y="0"/>
-            <wp:positionH relativeFrom="page">
-              <wp:posOffset>705205</wp:posOffset>
-            </wp:positionH>
-            <wp:positionV relativeFrom="page">
-              <wp:posOffset>4964823</wp:posOffset>
-            </wp:positionV>
-            <wp:extent cx="6142024" cy="520814"/>
-            <wp:effectExtent l="0" t="0" r="0" b="0"/>
-            <wp:wrapNone/>
-            <wp:docPr id="26" name="Image 26"/>
-            <wp:cNvGraphicFramePr>
-              <a:graphicFrameLocks xmlns:a="http://schemas.openxmlformats.org/drawingml/2006/main"/>
-            </wp:cNvGraphicFramePr>
-            <a:graphic xmlns:a="http://schemas.openxmlformats.org/drawingml/2006/main">
-              <a:graphicData uri="http://schemas.openxmlformats.org/drawingml/2006/picture">
-                <pic:pic xmlns:pic="http://schemas.openxmlformats.org/drawingml/2006/picture">
-                  <pic:nvPicPr>
-                    <pic:cNvPr id="26" name="Image 26"/>
-                    <pic:cNvPicPr/>
-                  </pic:nvPicPr>
-                  <pic:blipFill>
-                    <a:blip r:embed="rId20" cstate="print"/>
-                    <a:stretch>
-                      <a:fillRect/>
-                    </a:stretch>
-                  </pic:blipFill>
-                  <pic:spPr>
-                    <a:xfrm>
-                      <a:off x="0" y="0"/>
-                      <a:ext cx="6142024" cy="520814"/>
-                    </a:xfrm>
-                    <a:prstGeom prst="rect">
-                      <a:avLst/>
-                    </a:prstGeom>
-                  </pic:spPr>
-                </pic:pic>
-              </a:graphicData>
-            </a:graphic>
-          </wp:anchor>
-        </w:drawing>
-      </w:r>
     </w:p>
     <w:tbl>
       <w:tblPr>
@@ -37240,7 +37049,7 @@
           <w:noProof/>
         </w:rPr>
         <w:drawing>
-          <wp:anchor distT="0" distB="0" distL="0" distR="0" simplePos="0" relativeHeight="487589888" behindDoc="1" locked="0" layoutInCell="1" allowOverlap="1" wp14:anchorId="37DFC09B" wp14:editId="1DECBD12">
+          <wp:anchor distT="0" distB="0" distL="0" distR="0" simplePos="0" relativeHeight="487589888" behindDoc="1" locked="0" layoutInCell="1" allowOverlap="1" wp14:anchorId="37DFC09B" wp14:editId="64DDAF29">
             <wp:simplePos x="0" y="0"/>
             <wp:positionH relativeFrom="page">
               <wp:posOffset>662825</wp:posOffset>
@@ -37263,7 +37072,7 @@
                     <pic:cNvPicPr/>
                   </pic:nvPicPr>
                   <pic:blipFill>
-                    <a:blip r:embed="rId21" cstate="print"/>
+                    <a:blip r:embed="rId18" cstate="print"/>
                     <a:stretch>
                       <a:fillRect/>
                     </a:stretch>
@@ -37291,8 +37100,8 @@
           <w:sz w:val="20"/>
         </w:rPr>
         <w:sectPr>
-          <w:headerReference w:type="default" r:id="rId22"/>
-          <w:footerReference w:type="default" r:id="rId23"/>
+          <w:headerReference w:type="default" r:id="rId19"/>
+          <w:footerReference w:type="default" r:id="rId20"/>
           <w:pgSz w:w="11910" w:h="16840"/>
           <w:pgMar w:top="2000" w:right="960" w:bottom="800" w:left="940" w:header="328" w:footer="607" w:gutter="0"/>
           <w:pgNumType w:start="9"/>
@@ -54218,8 +54027,8 @@
           <w:sz w:val="15"/>
         </w:rPr>
         <w:sectPr>
-          <w:headerReference w:type="default" r:id="rId24"/>
-          <w:footerReference w:type="default" r:id="rId25"/>
+          <w:headerReference w:type="default" r:id="rId21"/>
+          <w:footerReference w:type="default" r:id="rId22"/>
           <w:pgSz w:w="11910" w:h="16840"/>
           <w:pgMar w:top="2000" w:right="960" w:bottom="800" w:left="940" w:header="328" w:footer="607" w:gutter="0"/>
           <w:cols w:space="720"/>
@@ -54238,62 +54047,14 @@
       </w:pPr>
       <w:r>
         <w:rPr>
-          <w:noProof/>
-        </w:rPr>
-        <w:lastRenderedPageBreak/>
-        <w:drawing>
-          <wp:anchor distT="0" distB="0" distL="0" distR="0" simplePos="0" relativeHeight="15732736" behindDoc="0" locked="0" layoutInCell="1" allowOverlap="1" wp14:anchorId="1E1E2F50" wp14:editId="0709C664">
-            <wp:simplePos x="0" y="0"/>
-            <wp:positionH relativeFrom="page">
-              <wp:posOffset>453974</wp:posOffset>
-            </wp:positionH>
-            <wp:positionV relativeFrom="page">
-              <wp:posOffset>6685991</wp:posOffset>
-            </wp:positionV>
-            <wp:extent cx="4478400" cy="632688"/>
-            <wp:effectExtent l="0" t="0" r="0" b="0"/>
-            <wp:wrapNone/>
-            <wp:docPr id="33" name="Image 33"/>
-            <wp:cNvGraphicFramePr>
-              <a:graphicFrameLocks xmlns:a="http://schemas.openxmlformats.org/drawingml/2006/main"/>
-            </wp:cNvGraphicFramePr>
-            <a:graphic xmlns:a="http://schemas.openxmlformats.org/drawingml/2006/main">
-              <a:graphicData uri="http://schemas.openxmlformats.org/drawingml/2006/picture">
-                <pic:pic xmlns:pic="http://schemas.openxmlformats.org/drawingml/2006/picture">
-                  <pic:nvPicPr>
-                    <pic:cNvPr id="33" name="Image 33"/>
-                    <pic:cNvPicPr/>
-                  </pic:nvPicPr>
-                  <pic:blipFill>
-                    <a:blip r:embed="rId26" cstate="print"/>
-                    <a:stretch>
-                      <a:fillRect/>
-                    </a:stretch>
-                  </pic:blipFill>
-                  <pic:spPr>
-                    <a:xfrm>
-                      <a:off x="0" y="0"/>
-                      <a:ext cx="4478400" cy="632688"/>
-                    </a:xfrm>
-                    <a:prstGeom prst="rect">
-                      <a:avLst/>
-                    </a:prstGeom>
-                  </pic:spPr>
-                </pic:pic>
-              </a:graphicData>
-            </a:graphic>
-          </wp:anchor>
-        </w:drawing>
-      </w:r>
-      <w:r>
-        <w:rPr>
           <w:rFonts w:ascii="Arial"/>
           <w:noProof/>
           <w:position w:val="-2"/>
           <w:sz w:val="16"/>
         </w:rPr>
+        <w:lastRenderedPageBreak/>
         <w:drawing>
-          <wp:inline distT="0" distB="0" distL="0" distR="0" wp14:anchorId="1D0C91E5" wp14:editId="0645AE13">
+          <wp:inline distT="0" distB="0" distL="0" distR="0" wp14:anchorId="1D0C91E5" wp14:editId="74303A78">
             <wp:extent cx="1083512" cy="102012"/>
             <wp:effectExtent l="0" t="0" r="0" b="0"/>
             <wp:docPr id="34" name="Image 34"/>
@@ -54308,7 +54069,7 @@
                     <pic:cNvPicPr/>
                   </pic:nvPicPr>
                   <pic:blipFill>
-                    <a:blip r:embed="rId27" cstate="print"/>
+                    <a:blip r:embed="rId23" cstate="print"/>
                     <a:stretch>
                       <a:fillRect/>
                     </a:stretch>
@@ -54639,6 +54400,73 @@
           <w:sz w:val="20"/>
         </w:rPr>
       </w:pPr>
+      <w:r>
+        <w:rPr>
+          <w:noProof/>
+        </w:rPr>
+        <w:drawing>
+          <wp:anchor distT="0" distB="0" distL="114300" distR="114300" simplePos="0" relativeHeight="251661312" behindDoc="0" locked="0" layoutInCell="1" allowOverlap="1" wp14:anchorId="38D514D2" wp14:editId="521FA10D">
+            <wp:simplePos x="0" y="0"/>
+            <wp:positionH relativeFrom="column">
+              <wp:posOffset>38100</wp:posOffset>
+            </wp:positionH>
+            <wp:positionV relativeFrom="paragraph">
+              <wp:posOffset>5078095</wp:posOffset>
+            </wp:positionV>
+            <wp:extent cx="4616450" cy="652145"/>
+            <wp:effectExtent l="0" t="0" r="0" b="0"/>
+            <wp:wrapTopAndBottom/>
+            <wp:docPr id="1101701122" name="Picture 14"/>
+            <wp:cNvGraphicFramePr>
+              <a:graphicFrameLocks xmlns:a="http://schemas.openxmlformats.org/drawingml/2006/main" noChangeAspect="1"/>
+            </wp:cNvGraphicFramePr>
+            <a:graphic xmlns:a="http://schemas.openxmlformats.org/drawingml/2006/main">
+              <a:graphicData uri="http://schemas.openxmlformats.org/drawingml/2006/picture">
+                <pic:pic xmlns:pic="http://schemas.openxmlformats.org/drawingml/2006/picture">
+                  <pic:nvPicPr>
+                    <pic:cNvPr id="0" name="Picture 1"/>
+                    <pic:cNvPicPr>
+                      <a:picLocks noChangeAspect="1" noChangeArrowheads="1"/>
+                    </pic:cNvPicPr>
+                  </pic:nvPicPr>
+                  <pic:blipFill>
+                    <a:blip r:embed="rId24" cstate="print">
+                      <a:extLst>
+                        <a:ext uri="{28A0092B-C50C-407E-A947-70E740481C1C}">
+                          <a14:useLocalDpi xmlns:a14="http://schemas.microsoft.com/office/drawing/2010/main" val="0"/>
+                        </a:ext>
+                      </a:extLst>
+                    </a:blip>
+                    <a:srcRect/>
+                    <a:stretch>
+                      <a:fillRect/>
+                    </a:stretch>
+                  </pic:blipFill>
+                  <pic:spPr bwMode="auto">
+                    <a:xfrm>
+                      <a:off x="0" y="0"/>
+                      <a:ext cx="4616450" cy="652145"/>
+                    </a:xfrm>
+                    <a:prstGeom prst="rect">
+                      <a:avLst/>
+                    </a:prstGeom>
+                    <a:noFill/>
+                    <a:ln>
+                      <a:noFill/>
+                    </a:ln>
+                  </pic:spPr>
+                </pic:pic>
+              </a:graphicData>
+            </a:graphic>
+            <wp14:sizeRelH relativeFrom="margin">
+              <wp14:pctWidth>0</wp14:pctWidth>
+            </wp14:sizeRelH>
+            <wp14:sizeRelV relativeFrom="margin">
+              <wp14:pctHeight>0</wp14:pctHeight>
+            </wp14:sizeRelV>
+          </wp:anchor>
+        </w:drawing>
+      </w:r>
     </w:p>
     <w:tbl>
       <w:tblPr>
@@ -55820,26 +55648,6 @@
     <w:p>
       <w:pPr>
         <w:pStyle w:val="BodyText"/>
-        <w:rPr>
-          <w:rFonts w:ascii="Arial"/>
-          <w:b/>
-          <w:sz w:val="20"/>
-        </w:rPr>
-      </w:pPr>
-    </w:p>
-    <w:p>
-      <w:pPr>
-        <w:pStyle w:val="BodyText"/>
-        <w:rPr>
-          <w:rFonts w:ascii="Arial"/>
-          <w:b/>
-          <w:sz w:val="20"/>
-        </w:rPr>
-      </w:pPr>
-    </w:p>
-    <w:p>
-      <w:pPr>
-        <w:pStyle w:val="BodyText"/>
         <w:spacing w:before="56"/>
         <w:rPr>
           <w:rFonts w:ascii="Arial"/>
@@ -55849,8 +55657,8 @@
       </w:pPr>
     </w:p>
     <w:sectPr>
-      <w:headerReference w:type="default" r:id="rId28"/>
-      <w:footerReference w:type="default" r:id="rId29"/>
+      <w:headerReference w:type="default" r:id="rId25"/>
+      <w:footerReference w:type="default" r:id="rId26"/>
       <w:pgSz w:w="15840" w:h="12240" w:orient="landscape"/>
       <w:pgMar w:top="500" w:right="660" w:bottom="0" w:left="620" w:header="0" w:footer="0" w:gutter="0"/>
       <w:pgBorders w:offsetFrom="page">
@@ -59056,15 +58864,6 @@
 </file>
 
 <file path=customXml/item2.xml><?xml version="1.0" encoding="utf-8"?>
-<?mso-contentType ?>
-<FormTemplates xmlns="http://schemas.microsoft.com/sharepoint/v3/contenttype/forms">
-  <Display>DocumentLibraryForm</Display>
-  <Edit>DocumentLibraryForm</Edit>
-  <New>DocumentLibraryForm</New>
-</FormTemplates>
-</file>
-
-<file path=customXml/item3.xml><?xml version="1.0" encoding="utf-8"?>
 <p:properties xmlns:p="http://schemas.microsoft.com/office/2006/metadata/properties" xmlns:xsi="http://www.w3.org/2001/XMLSchema-instance" xmlns:pc="http://schemas.microsoft.com/office/infopath/2007/PartnerControls">
   <documentManagement>
     <_ip_UnifiedCompliancePolicyUIAction xmlns="http://schemas.microsoft.com/sharepoint/v3" xsi:nil="true"/>
@@ -59075,6 +58874,15 @@
     </lcf76f155ced4ddcb4097134ff3c332f>
   </documentManagement>
 </p:properties>
+</file>
+
+<file path=customXml/item3.xml><?xml version="1.0" encoding="utf-8"?>
+<?mso-contentType ?>
+<FormTemplates xmlns="http://schemas.microsoft.com/sharepoint/v3/contenttype/forms">
+  <Display>DocumentLibraryForm</Display>
+  <Edit>DocumentLibraryForm</Edit>
+  <New>DocumentLibraryForm</New>
+</FormTemplates>
 </file>
 
 <file path=customXml/itemProps1.xml><?xml version="1.0" encoding="utf-8"?>
@@ -59099,14 +58907,6 @@
 </file>
 
 <file path=customXml/itemProps2.xml><?xml version="1.0" encoding="utf-8"?>
-<ds:datastoreItem xmlns:ds="http://schemas.openxmlformats.org/officeDocument/2006/customXml" ds:itemID="{9C7B58FC-AE55-48CA-A815-C2D2857C0DCB}">
-  <ds:schemaRefs>
-    <ds:schemaRef ds:uri="http://schemas.microsoft.com/sharepoint/v3/contenttype/forms"/>
-  </ds:schemaRefs>
-</ds:datastoreItem>
-</file>
-
-<file path=customXml/itemProps3.xml><?xml version="1.0" encoding="utf-8"?>
 <ds:datastoreItem xmlns:ds="http://schemas.openxmlformats.org/officeDocument/2006/customXml" ds:itemID="{D861879D-9EDF-484C-A953-24FD9FBA89E9}">
   <ds:schemaRefs>
     <ds:schemaRef ds:uri="http://schemas.microsoft.com/office/2006/metadata/properties"/>
@@ -59116,4 +58916,12 @@
     <ds:schemaRef ds:uri="2262d2a8-fe6a-4e33-9532-5c6c7d417059"/>
   </ds:schemaRefs>
 </ds:datastoreItem>
+</file>
+
+<file path=customXml/itemProps3.xml><?xml version="1.0" encoding="utf-8"?>
+<ds:datastoreItem xmlns:ds="http://schemas.openxmlformats.org/officeDocument/2006/customXml" ds:itemID="{9C7B58FC-AE55-48CA-A815-C2D2857C0DCB}">
+  <ds:schemaRefs>
+    <ds:schemaRef ds:uri="http://schemas.microsoft.com/sharepoint/v3/contenttype/forms"/>
+  </ds:schemaRefs>
+</ds:datastoreItem>
 </file>
</xml_diff>

<commit_message>
add disability option validation
</commit_message>
<xml_diff>
--- a/ph_esfa_v3.docx
+++ b/ph_esfa_v3.docx
@@ -134,7 +134,7 @@
           </mc:Choice>
           <mc:Fallback>
             <w:pict>
-              <v:shape w14:anchorId="3A6DD7BB" id="Graphic 1" o:spid="_x0000_s1026" style="position:absolute;margin-left:0;margin-top:155.4pt;width:532.3pt;height:.1pt;z-index:15728128;visibility:visible;mso-wrap-style:square;mso-wrap-distance-left:0;mso-wrap-distance-top:0;mso-wrap-distance-right:0;mso-wrap-distance-bottom:0;mso-position-horizontal:absolute;mso-position-horizontal-relative:page;mso-position-vertical:absolute;mso-position-vertical-relative:page;v-text-anchor:top" coordsize="6760209,635" o:gfxdata="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" path="m,l6760210,624e" filled="f" strokeweight="1.5pt">
+              <v:shape w14:anchorId="382625AF" id="Graphic 1" o:spid="_x0000_s1026" style="position:absolute;margin-left:0;margin-top:155.4pt;width:532.3pt;height:.1pt;z-index:15728128;visibility:visible;mso-wrap-style:square;mso-wrap-distance-left:0;mso-wrap-distance-top:0;mso-wrap-distance-right:0;mso-wrap-distance-bottom:0;mso-position-horizontal:absolute;mso-position-horizontal-relative:page;mso-position-vertical:absolute;mso-position-vertical-relative:page;v-text-anchor:top" coordsize="6760209,635" o:gfxdata="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" path="m,l6760210,624e" filled="f" strokeweight="1.5pt">
                 <v:path arrowok="t"/>
                 <w10:wrap anchorx="page" anchory="page"/>
               </v:shape>
@@ -18331,6 +18331,9 @@
           <w:p>
             <w:pPr>
               <w:pStyle w:val="TableParagraph"/>
+              <w:spacing w:before="62"/>
+              <w:ind w:left="39" w:right="8"/>
+              <w:jc w:val="center"/>
               <w:rPr>
                 <w:rFonts w:ascii="Times New Roman"/>
                 <w:sz w:val="16"/>
@@ -18338,8 +18341,7 @@
             </w:pPr>
             <w:r>
               <w:rPr>
-                <w:rFonts w:ascii="Times New Roman"/>
-                <w:sz w:val="16"/>
+                <w:sz w:val="19"/>
               </w:rPr>
               <w:t>p202</w:t>
             </w:r>
@@ -18702,15 +18704,15 @@
           <w:p>
             <w:pPr>
               <w:pStyle w:val="TableParagraph"/>
-              <w:rPr>
-                <w:rFonts w:ascii="Times New Roman"/>
-                <w:sz w:val="16"/>
-              </w:rPr>
-            </w:pPr>
-            <w:r>
-              <w:rPr>
-                <w:rFonts w:ascii="Times New Roman"/>
-                <w:sz w:val="16"/>
+              <w:spacing w:before="62"/>
+              <w:ind w:left="39" w:right="8"/>
+              <w:rPr>
+                <w:sz w:val="19"/>
+              </w:rPr>
+            </w:pPr>
+            <w:r>
+              <w:rPr>
+                <w:sz w:val="19"/>
               </w:rPr>
               <w:t>p204</w:t>
             </w:r>
@@ -18791,15 +18793,15 @@
           <w:p>
             <w:pPr>
               <w:pStyle w:val="TableParagraph"/>
-              <w:rPr>
-                <w:rFonts w:ascii="Times New Roman"/>
-                <w:sz w:val="16"/>
-              </w:rPr>
-            </w:pPr>
-            <w:r>
-              <w:rPr>
-                <w:rFonts w:ascii="Times New Roman"/>
-                <w:sz w:val="16"/>
+              <w:spacing w:before="62"/>
+              <w:ind w:left="39" w:right="8"/>
+              <w:rPr>
+                <w:sz w:val="19"/>
+              </w:rPr>
+            </w:pPr>
+            <w:r>
+              <w:rPr>
+                <w:sz w:val="19"/>
               </w:rPr>
               <w:t>p205</w:t>
             </w:r>
@@ -18880,15 +18882,15 @@
           <w:p>
             <w:pPr>
               <w:pStyle w:val="TableParagraph"/>
-              <w:rPr>
-                <w:rFonts w:ascii="Times New Roman"/>
-                <w:sz w:val="16"/>
-              </w:rPr>
-            </w:pPr>
-            <w:r>
-              <w:rPr>
-                <w:rFonts w:ascii="Times New Roman"/>
-                <w:sz w:val="16"/>
+              <w:spacing w:before="62"/>
+              <w:ind w:left="39" w:right="8"/>
+              <w:rPr>
+                <w:sz w:val="19"/>
+              </w:rPr>
+            </w:pPr>
+            <w:r>
+              <w:rPr>
+                <w:sz w:val="19"/>
               </w:rPr>
               <w:t>p206</w:t>
             </w:r>
@@ -18969,15 +18971,15 @@
           <w:p>
             <w:pPr>
               <w:pStyle w:val="TableParagraph"/>
-              <w:rPr>
-                <w:rFonts w:ascii="Times New Roman"/>
-                <w:sz w:val="16"/>
-              </w:rPr>
-            </w:pPr>
-            <w:r>
-              <w:rPr>
-                <w:rFonts w:ascii="Times New Roman"/>
-                <w:sz w:val="16"/>
+              <w:spacing w:before="62"/>
+              <w:ind w:left="39" w:right="8"/>
+              <w:rPr>
+                <w:sz w:val="19"/>
+              </w:rPr>
+            </w:pPr>
+            <w:r>
+              <w:rPr>
+                <w:sz w:val="19"/>
               </w:rPr>
               <w:t>p207</w:t>
             </w:r>
@@ -19046,15 +19048,15 @@
           <w:p>
             <w:pPr>
               <w:pStyle w:val="TableParagraph"/>
-              <w:rPr>
-                <w:rFonts w:ascii="Times New Roman"/>
-                <w:sz w:val="16"/>
-              </w:rPr>
-            </w:pPr>
-            <w:r>
-              <w:rPr>
-                <w:rFonts w:ascii="Times New Roman"/>
-                <w:sz w:val="16"/>
+              <w:spacing w:before="62"/>
+              <w:ind w:left="39" w:right="8"/>
+              <w:rPr>
+                <w:sz w:val="19"/>
+              </w:rPr>
+            </w:pPr>
+            <w:r>
+              <w:rPr>
+                <w:sz w:val="19"/>
               </w:rPr>
               <w:t>p208</w:t>
             </w:r>
@@ -19076,9 +19078,10 @@
           <w:p>
             <w:pPr>
               <w:pStyle w:val="TableParagraph"/>
-              <w:rPr>
-                <w:rFonts w:ascii="Times New Roman"/>
-                <w:sz w:val="16"/>
+              <w:spacing w:before="62"/>
+              <w:ind w:left="39" w:right="8"/>
+              <w:rPr>
+                <w:sz w:val="19"/>
               </w:rPr>
             </w:pPr>
           </w:p>
@@ -19099,9 +19102,10 @@
           <w:p>
             <w:pPr>
               <w:pStyle w:val="TableParagraph"/>
-              <w:rPr>
-                <w:rFonts w:ascii="Times New Roman"/>
-                <w:sz w:val="16"/>
+              <w:spacing w:before="62"/>
+              <w:ind w:left="39" w:right="8"/>
+              <w:rPr>
+                <w:sz w:val="19"/>
               </w:rPr>
             </w:pPr>
           </w:p>
@@ -19122,9 +19126,10 @@
           <w:p>
             <w:pPr>
               <w:pStyle w:val="TableParagraph"/>
-              <w:rPr>
-                <w:rFonts w:ascii="Times New Roman"/>
-                <w:sz w:val="16"/>
+              <w:spacing w:before="62"/>
+              <w:ind w:left="39" w:right="8"/>
+              <w:rPr>
+                <w:sz w:val="19"/>
               </w:rPr>
             </w:pPr>
           </w:p>
@@ -19145,9 +19150,10 @@
           <w:p>
             <w:pPr>
               <w:pStyle w:val="TableParagraph"/>
-              <w:rPr>
-                <w:rFonts w:ascii="Times New Roman"/>
-                <w:sz w:val="16"/>
+              <w:spacing w:before="62"/>
+              <w:ind w:left="39" w:right="8"/>
+              <w:rPr>
+                <w:sz w:val="19"/>
               </w:rPr>
             </w:pPr>
           </w:p>
@@ -19167,9 +19173,10 @@
           <w:p>
             <w:pPr>
               <w:pStyle w:val="TableParagraph"/>
-              <w:rPr>
-                <w:rFonts w:ascii="Times New Roman"/>
-                <w:sz w:val="16"/>
+              <w:spacing w:before="62"/>
+              <w:ind w:left="39" w:right="8"/>
+              <w:rPr>
+                <w:sz w:val="19"/>
               </w:rPr>
             </w:pPr>
           </w:p>
@@ -19255,15 +19262,15 @@
           <w:p>
             <w:pPr>
               <w:pStyle w:val="TableParagraph"/>
-              <w:rPr>
-                <w:rFonts w:ascii="Times New Roman"/>
-                <w:sz w:val="16"/>
-              </w:rPr>
-            </w:pPr>
-            <w:r>
-              <w:rPr>
-                <w:rFonts w:ascii="Times New Roman"/>
-                <w:sz w:val="16"/>
+              <w:spacing w:before="62"/>
+              <w:ind w:left="39" w:right="8"/>
+              <w:rPr>
+                <w:sz w:val="19"/>
+              </w:rPr>
+            </w:pPr>
+            <w:r>
+              <w:rPr>
+                <w:sz w:val="19"/>
               </w:rPr>
               <w:t>p209</w:t>
             </w:r>
@@ -19331,15 +19338,15 @@
           <w:p>
             <w:pPr>
               <w:pStyle w:val="TableParagraph"/>
-              <w:rPr>
-                <w:rFonts w:ascii="Times New Roman"/>
-                <w:sz w:val="16"/>
-              </w:rPr>
-            </w:pPr>
-            <w:r>
-              <w:rPr>
-                <w:rFonts w:ascii="Times New Roman"/>
-                <w:sz w:val="16"/>
+              <w:spacing w:before="62"/>
+              <w:ind w:left="39" w:right="8"/>
+              <w:rPr>
+                <w:sz w:val="19"/>
+              </w:rPr>
+            </w:pPr>
+            <w:r>
+              <w:rPr>
+                <w:sz w:val="19"/>
               </w:rPr>
               <w:t>p210</w:t>
             </w:r>
@@ -19420,15 +19427,15 @@
           <w:p>
             <w:pPr>
               <w:pStyle w:val="TableParagraph"/>
-              <w:rPr>
-                <w:rFonts w:ascii="Times New Roman"/>
-                <w:sz w:val="16"/>
-              </w:rPr>
-            </w:pPr>
-            <w:r>
-              <w:rPr>
-                <w:rFonts w:ascii="Times New Roman"/>
-                <w:sz w:val="16"/>
+              <w:spacing w:before="62"/>
+              <w:ind w:left="39" w:right="8"/>
+              <w:rPr>
+                <w:sz w:val="19"/>
+              </w:rPr>
+            </w:pPr>
+            <w:r>
+              <w:rPr>
+                <w:sz w:val="19"/>
               </w:rPr>
               <w:t>p211</w:t>
             </w:r>
@@ -19509,15 +19516,15 @@
           <w:p>
             <w:pPr>
               <w:pStyle w:val="TableParagraph"/>
-              <w:rPr>
-                <w:rFonts w:ascii="Times New Roman"/>
-                <w:sz w:val="16"/>
-              </w:rPr>
-            </w:pPr>
-            <w:r>
-              <w:rPr>
-                <w:rFonts w:ascii="Times New Roman"/>
-                <w:sz w:val="16"/>
+              <w:spacing w:before="62"/>
+              <w:ind w:left="39" w:right="8"/>
+              <w:rPr>
+                <w:sz w:val="19"/>
+              </w:rPr>
+            </w:pPr>
+            <w:r>
+              <w:rPr>
+                <w:sz w:val="19"/>
               </w:rPr>
               <w:t>p212</w:t>
             </w:r>
@@ -19599,15 +19606,15 @@
           <w:p>
             <w:pPr>
               <w:pStyle w:val="TableParagraph"/>
-              <w:rPr>
-                <w:rFonts w:ascii="Times New Roman"/>
-                <w:sz w:val="16"/>
-              </w:rPr>
-            </w:pPr>
-            <w:r>
-              <w:rPr>
-                <w:rFonts w:ascii="Times New Roman"/>
-                <w:sz w:val="16"/>
+              <w:spacing w:before="62"/>
+              <w:ind w:left="39" w:right="8"/>
+              <w:rPr>
+                <w:sz w:val="19"/>
+              </w:rPr>
+            </w:pPr>
+            <w:r>
+              <w:rPr>
+                <w:sz w:val="19"/>
               </w:rPr>
               <w:t>p213</w:t>
             </w:r>
@@ -58696,6 +58703,19 @@
 </file>
 
 <file path=customXml/item2.xml><?xml version="1.0" encoding="utf-8"?>
+<p:properties xmlns:p="http://schemas.microsoft.com/office/2006/metadata/properties" xmlns:xsi="http://www.w3.org/2001/XMLSchema-instance" xmlns:pc="http://schemas.microsoft.com/office/infopath/2007/PartnerControls">
+  <documentManagement>
+    <_ip_UnifiedCompliancePolicyUIAction xmlns="http://schemas.microsoft.com/sharepoint/v3" xsi:nil="true"/>
+    <TaxCatchAll xmlns="b0916223-b77e-430a-999d-bba4f64a8e0f" xsi:nil="true"/>
+    <_ip_UnifiedCompliancePolicyProperties xmlns="http://schemas.microsoft.com/sharepoint/v3" xsi:nil="true"/>
+    <lcf76f155ced4ddcb4097134ff3c332f xmlns="2262d2a8-fe6a-4e33-9532-5c6c7d417059">
+      <Terms xmlns="http://schemas.microsoft.com/office/infopath/2007/PartnerControls"/>
+    </lcf76f155ced4ddcb4097134ff3c332f>
+  </documentManagement>
+</p:properties>
+</file>
+
+<file path=customXml/item3.xml><?xml version="1.0" encoding="utf-8"?>
 <ct:contentTypeSchema xmlns:ct="http://schemas.microsoft.com/office/2006/metadata/contentType" xmlns:ma="http://schemas.microsoft.com/office/2006/metadata/properties/metaAttributes" ct:_="" ma:_="" ma:contentTypeName="Document" ma:contentTypeID="0x0101009C994F8A06ECE54AA72AEF95513C32C2" ma:contentTypeVersion="17" ma:contentTypeDescription="Create a new document." ma:contentTypeScope="" ma:versionID="ee018208a3075e7a95080a310e746aab">
   <xsd:schema xmlns:xsd="http://www.w3.org/2001/XMLSchema" xmlns:xs="http://www.w3.org/2001/XMLSchema" xmlns:p="http://schemas.microsoft.com/office/2006/metadata/properties" xmlns:ns1="http://schemas.microsoft.com/sharepoint/v3" xmlns:ns2="97423b0a-5597-403b-852c-1c4fdd260905" xmlns:ns3="2262d2a8-fe6a-4e33-9532-5c6c7d417059" xmlns:ns4="b0916223-b77e-430a-999d-bba4f64a8e0f" targetNamespace="http://schemas.microsoft.com/office/2006/metadata/properties" ma:root="true" ma:fieldsID="0f27fee4021f20a8cc045d562f84b1ec" ns1:_="" ns2:_="" ns3:_="" ns4:_="">
     <xsd:import namespace="http://schemas.microsoft.com/sharepoint/v3"/>
@@ -58952,19 +58972,6 @@
 </ct:contentTypeSchema>
 </file>
 
-<file path=customXml/item3.xml><?xml version="1.0" encoding="utf-8"?>
-<p:properties xmlns:p="http://schemas.microsoft.com/office/2006/metadata/properties" xmlns:xsi="http://www.w3.org/2001/XMLSchema-instance" xmlns:pc="http://schemas.microsoft.com/office/infopath/2007/PartnerControls">
-  <documentManagement>
-    <_ip_UnifiedCompliancePolicyUIAction xmlns="http://schemas.microsoft.com/sharepoint/v3" xsi:nil="true"/>
-    <TaxCatchAll xmlns="b0916223-b77e-430a-999d-bba4f64a8e0f" xsi:nil="true"/>
-    <_ip_UnifiedCompliancePolicyProperties xmlns="http://schemas.microsoft.com/sharepoint/v3" xsi:nil="true"/>
-    <lcf76f155ced4ddcb4097134ff3c332f xmlns="2262d2a8-fe6a-4e33-9532-5c6c7d417059">
-      <Terms xmlns="http://schemas.microsoft.com/office/infopath/2007/PartnerControls"/>
-    </lcf76f155ced4ddcb4097134ff3c332f>
-  </documentManagement>
-</p:properties>
-</file>
-
 <file path=customXml/itemProps1.xml><?xml version="1.0" encoding="utf-8"?>
 <ds:datastoreItem xmlns:ds="http://schemas.openxmlformats.org/officeDocument/2006/customXml" ds:itemID="{9C7B58FC-AE55-48CA-A815-C2D2857C0DCB}">
   <ds:schemaRefs>
@@ -58974,6 +58981,18 @@
 </file>
 
 <file path=customXml/itemProps2.xml><?xml version="1.0" encoding="utf-8"?>
+<ds:datastoreItem xmlns:ds="http://schemas.openxmlformats.org/officeDocument/2006/customXml" ds:itemID="{D861879D-9EDF-484C-A953-24FD9FBA89E9}">
+  <ds:schemaRefs>
+    <ds:schemaRef ds:uri="http://schemas.microsoft.com/office/2006/metadata/properties"/>
+    <ds:schemaRef ds:uri="http://schemas.microsoft.com/office/infopath/2007/PartnerControls"/>
+    <ds:schemaRef ds:uri="http://schemas.microsoft.com/sharepoint/v3"/>
+    <ds:schemaRef ds:uri="b0916223-b77e-430a-999d-bba4f64a8e0f"/>
+    <ds:schemaRef ds:uri="2262d2a8-fe6a-4e33-9532-5c6c7d417059"/>
+  </ds:schemaRefs>
+</ds:datastoreItem>
+</file>
+
+<file path=customXml/itemProps3.xml><?xml version="1.0" encoding="utf-8"?>
 <ds:datastoreItem xmlns:ds="http://schemas.openxmlformats.org/officeDocument/2006/customXml" ds:itemID="{A913647A-6006-4D2E-A894-61B79F8F10F7}">
   <ds:schemaRefs>
     <ds:schemaRef ds:uri="http://schemas.microsoft.com/office/2006/metadata/contentType"/>
@@ -58992,16 +59011,4 @@
     <ds:schemaRef ds:uri="http://schemas.microsoft.com/internal/obd"/>
   </ds:schemaRefs>
 </ds:datastoreItem>
-</file>
-
-<file path=customXml/itemProps3.xml><?xml version="1.0" encoding="utf-8"?>
-<ds:datastoreItem xmlns:ds="http://schemas.openxmlformats.org/officeDocument/2006/customXml" ds:itemID="{D861879D-9EDF-484C-A953-24FD9FBA89E9}">
-  <ds:schemaRefs>
-    <ds:schemaRef ds:uri="http://schemas.microsoft.com/office/2006/metadata/properties"/>
-    <ds:schemaRef ds:uri="http://schemas.microsoft.com/office/infopath/2007/PartnerControls"/>
-    <ds:schemaRef ds:uri="http://schemas.microsoft.com/sharepoint/v3"/>
-    <ds:schemaRef ds:uri="b0916223-b77e-430a-999d-bba4f64a8e0f"/>
-    <ds:schemaRef ds:uri="2262d2a8-fe6a-4e33-9532-5c6c7d417059"/>
-  </ds:schemaRefs>
-</ds:datastoreItem>
 </file>
</xml_diff>

<commit_message>
p201 must be set to 'Y' if p193 is choosen
</commit_message>
<xml_diff>
--- a/ph_esfa_v3.docx
+++ b/ph_esfa_v3.docx
@@ -134,7 +134,7 @@
           </mc:Choice>
           <mc:Fallback>
             <w:pict>
-              <v:shape w14:anchorId="382625AF" id="Graphic 1" o:spid="_x0000_s1026" style="position:absolute;margin-left:0;margin-top:155.4pt;width:532.3pt;height:.1pt;z-index:15728128;visibility:visible;mso-wrap-style:square;mso-wrap-distance-left:0;mso-wrap-distance-top:0;mso-wrap-distance-right:0;mso-wrap-distance-bottom:0;mso-position-horizontal:absolute;mso-position-horizontal-relative:page;mso-position-vertical:absolute;mso-position-vertical-relative:page;v-text-anchor:top" coordsize="6760209,635" o:gfxdata="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" path="m,l6760210,624e" filled="f" strokeweight="1.5pt">
+              <v:shape w14:anchorId="00682424" id="Graphic 1" o:spid="_x0000_s1026" style="position:absolute;margin-left:0;margin-top:155.4pt;width:532.3pt;height:.1pt;z-index:15728128;visibility:visible;mso-wrap-style:square;mso-wrap-distance-left:0;mso-wrap-distance-top:0;mso-wrap-distance-right:0;mso-wrap-distance-bottom:0;mso-position-horizontal:absolute;mso-position-horizontal-relative:page;mso-position-vertical:absolute;mso-position-vertical-relative:page;v-text-anchor:top" coordsize="6760209,635" o:gfxdata="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" path="m,l6760210,624e" filled="f" strokeweight="1.5pt">
                 <v:path arrowok="t"/>
                 <w10:wrap anchorx="page" anchory="page"/>
               </v:shape>
@@ -18116,6 +18116,7 @@
               <w:pStyle w:val="TableParagraph"/>
               <w:spacing w:before="65"/>
               <w:ind w:left="44"/>
+              <w:jc w:val="center"/>
               <w:rPr>
                 <w:sz w:val="19"/>
               </w:rPr>
@@ -58703,19 +58704,6 @@
 </file>
 
 <file path=customXml/item2.xml><?xml version="1.0" encoding="utf-8"?>
-<p:properties xmlns:p="http://schemas.microsoft.com/office/2006/metadata/properties" xmlns:xsi="http://www.w3.org/2001/XMLSchema-instance" xmlns:pc="http://schemas.microsoft.com/office/infopath/2007/PartnerControls">
-  <documentManagement>
-    <_ip_UnifiedCompliancePolicyUIAction xmlns="http://schemas.microsoft.com/sharepoint/v3" xsi:nil="true"/>
-    <TaxCatchAll xmlns="b0916223-b77e-430a-999d-bba4f64a8e0f" xsi:nil="true"/>
-    <_ip_UnifiedCompliancePolicyProperties xmlns="http://schemas.microsoft.com/sharepoint/v3" xsi:nil="true"/>
-    <lcf76f155ced4ddcb4097134ff3c332f xmlns="2262d2a8-fe6a-4e33-9532-5c6c7d417059">
-      <Terms xmlns="http://schemas.microsoft.com/office/infopath/2007/PartnerControls"/>
-    </lcf76f155ced4ddcb4097134ff3c332f>
-  </documentManagement>
-</p:properties>
-</file>
-
-<file path=customXml/item3.xml><?xml version="1.0" encoding="utf-8"?>
 <ct:contentTypeSchema xmlns:ct="http://schemas.microsoft.com/office/2006/metadata/contentType" xmlns:ma="http://schemas.microsoft.com/office/2006/metadata/properties/metaAttributes" ct:_="" ma:_="" ma:contentTypeName="Document" ma:contentTypeID="0x0101009C994F8A06ECE54AA72AEF95513C32C2" ma:contentTypeVersion="17" ma:contentTypeDescription="Create a new document." ma:contentTypeScope="" ma:versionID="ee018208a3075e7a95080a310e746aab">
   <xsd:schema xmlns:xsd="http://www.w3.org/2001/XMLSchema" xmlns:xs="http://www.w3.org/2001/XMLSchema" xmlns:p="http://schemas.microsoft.com/office/2006/metadata/properties" xmlns:ns1="http://schemas.microsoft.com/sharepoint/v3" xmlns:ns2="97423b0a-5597-403b-852c-1c4fdd260905" xmlns:ns3="2262d2a8-fe6a-4e33-9532-5c6c7d417059" xmlns:ns4="b0916223-b77e-430a-999d-bba4f64a8e0f" targetNamespace="http://schemas.microsoft.com/office/2006/metadata/properties" ma:root="true" ma:fieldsID="0f27fee4021f20a8cc045d562f84b1ec" ns1:_="" ns2:_="" ns3:_="" ns4:_="">
     <xsd:import namespace="http://schemas.microsoft.com/sharepoint/v3"/>
@@ -58972,6 +58960,19 @@
 </ct:contentTypeSchema>
 </file>
 
+<file path=customXml/item3.xml><?xml version="1.0" encoding="utf-8"?>
+<p:properties xmlns:p="http://schemas.microsoft.com/office/2006/metadata/properties" xmlns:xsi="http://www.w3.org/2001/XMLSchema-instance" xmlns:pc="http://schemas.microsoft.com/office/infopath/2007/PartnerControls">
+  <documentManagement>
+    <_ip_UnifiedCompliancePolicyUIAction xmlns="http://schemas.microsoft.com/sharepoint/v3" xsi:nil="true"/>
+    <TaxCatchAll xmlns="b0916223-b77e-430a-999d-bba4f64a8e0f" xsi:nil="true"/>
+    <_ip_UnifiedCompliancePolicyProperties xmlns="http://schemas.microsoft.com/sharepoint/v3" xsi:nil="true"/>
+    <lcf76f155ced4ddcb4097134ff3c332f xmlns="2262d2a8-fe6a-4e33-9532-5c6c7d417059">
+      <Terms xmlns="http://schemas.microsoft.com/office/infopath/2007/PartnerControls"/>
+    </lcf76f155ced4ddcb4097134ff3c332f>
+  </documentManagement>
+</p:properties>
+</file>
+
 <file path=customXml/itemProps1.xml><?xml version="1.0" encoding="utf-8"?>
 <ds:datastoreItem xmlns:ds="http://schemas.openxmlformats.org/officeDocument/2006/customXml" ds:itemID="{9C7B58FC-AE55-48CA-A815-C2D2857C0DCB}">
   <ds:schemaRefs>
@@ -58981,18 +58982,6 @@
 </file>
 
 <file path=customXml/itemProps2.xml><?xml version="1.0" encoding="utf-8"?>
-<ds:datastoreItem xmlns:ds="http://schemas.openxmlformats.org/officeDocument/2006/customXml" ds:itemID="{D861879D-9EDF-484C-A953-24FD9FBA89E9}">
-  <ds:schemaRefs>
-    <ds:schemaRef ds:uri="http://schemas.microsoft.com/office/2006/metadata/properties"/>
-    <ds:schemaRef ds:uri="http://schemas.microsoft.com/office/infopath/2007/PartnerControls"/>
-    <ds:schemaRef ds:uri="http://schemas.microsoft.com/sharepoint/v3"/>
-    <ds:schemaRef ds:uri="b0916223-b77e-430a-999d-bba4f64a8e0f"/>
-    <ds:schemaRef ds:uri="2262d2a8-fe6a-4e33-9532-5c6c7d417059"/>
-  </ds:schemaRefs>
-</ds:datastoreItem>
-</file>
-
-<file path=customXml/itemProps3.xml><?xml version="1.0" encoding="utf-8"?>
 <ds:datastoreItem xmlns:ds="http://schemas.openxmlformats.org/officeDocument/2006/customXml" ds:itemID="{A913647A-6006-4D2E-A894-61B79F8F10F7}">
   <ds:schemaRefs>
     <ds:schemaRef ds:uri="http://schemas.microsoft.com/office/2006/metadata/contentType"/>
@@ -59011,4 +59000,16 @@
     <ds:schemaRef ds:uri="http://schemas.microsoft.com/internal/obd"/>
   </ds:schemaRefs>
 </ds:datastoreItem>
+</file>
+
+<file path=customXml/itemProps3.xml><?xml version="1.0" encoding="utf-8"?>
+<ds:datastoreItem xmlns:ds="http://schemas.openxmlformats.org/officeDocument/2006/customXml" ds:itemID="{D861879D-9EDF-484C-A953-24FD9FBA89E9}">
+  <ds:schemaRefs>
+    <ds:schemaRef ds:uri="http://schemas.microsoft.com/office/2006/metadata/properties"/>
+    <ds:schemaRef ds:uri="http://schemas.microsoft.com/office/infopath/2007/PartnerControls"/>
+    <ds:schemaRef ds:uri="http://schemas.microsoft.com/sharepoint/v3"/>
+    <ds:schemaRef ds:uri="b0916223-b77e-430a-999d-bba4f64a8e0f"/>
+    <ds:schemaRef ds:uri="2262d2a8-fe6a-4e33-9532-5c6c7d417059"/>
+  </ds:schemaRefs>
+</ds:datastoreItem>
 </file>
</xml_diff>

<commit_message>
Add Training provider's name, position & sign as mandatory
</commit_message>
<xml_diff>
--- a/ph_esfa_v3.docx
+++ b/ph_esfa_v3.docx
@@ -134,7 +134,7 @@
           </mc:Choice>
           <mc:Fallback>
             <w:pict>
-              <v:shape w14:anchorId="00682424" id="Graphic 1" o:spid="_x0000_s1026" style="position:absolute;margin-left:0;margin-top:155.4pt;width:532.3pt;height:.1pt;z-index:15728128;visibility:visible;mso-wrap-style:square;mso-wrap-distance-left:0;mso-wrap-distance-top:0;mso-wrap-distance-right:0;mso-wrap-distance-bottom:0;mso-position-horizontal:absolute;mso-position-horizontal-relative:page;mso-position-vertical:absolute;mso-position-vertical-relative:page;v-text-anchor:top" coordsize="6760209,635" o:gfxdata="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" path="m,l6760210,624e" filled="f" strokeweight="1.5pt">
+              <v:shape w14:anchorId="0D54730D" id="Graphic 1" o:spid="_x0000_s1026" style="position:absolute;margin-left:0;margin-top:155.4pt;width:532.3pt;height:.1pt;z-index:15728128;visibility:visible;mso-wrap-style:square;mso-wrap-distance-left:0;mso-wrap-distance-top:0;mso-wrap-distance-right:0;mso-wrap-distance-bottom:0;mso-position-horizontal:absolute;mso-position-horizontal-relative:page;mso-position-vertical:absolute;mso-position-vertical-relative:page;v-text-anchor:top" coordsize="6760209,635" o:gfxdata="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" path="m,l6760210,624e" filled="f" strokeweight="1.5pt">
                 <v:path arrowok="t"/>
                 <w10:wrap anchorx="page" anchory="page"/>
               </v:shape>
@@ -1044,23 +1044,7 @@
                 <w:rFonts w:ascii="Arial" w:hAnsi="Arial"/>
                 <w:b/>
               </w:rPr>
-              <w:t xml:space="preserve">correct by </w:t>
-            </w:r>
-            <w:proofErr w:type="spellStart"/>
-            <w:r>
-              <w:rPr>
-                <w:rFonts w:ascii="Arial" w:hAnsi="Arial"/>
-                <w:b/>
-              </w:rPr>
-              <w:t>Prevista</w:t>
-            </w:r>
-            <w:proofErr w:type="spellEnd"/>
-            <w:r>
-              <w:rPr>
-                <w:rFonts w:ascii="Arial" w:hAnsi="Arial"/>
-                <w:b/>
-              </w:rPr>
-              <w:t xml:space="preserve"> (</w:t>
+              <w:t>correct by Prevista (</w:t>
             </w:r>
             <w:r>
               <w:rPr>
@@ -1925,14 +1909,12 @@
                 <w:rFonts w:ascii="Arial"/>
               </w:rPr>
             </w:pPr>
-            <w:proofErr w:type="spellStart"/>
             <w:r>
               <w:rPr>
                 <w:rFonts w:ascii="Arial"/>
               </w:rPr>
               <w:t>Prevista</w:t>
             </w:r>
-            <w:proofErr w:type="spellEnd"/>
             <w:r>
               <w:rPr>
                 <w:rFonts w:ascii="Arial"/>
@@ -2667,7 +2649,6 @@
                 <w:sz w:val="19"/>
               </w:rPr>
             </w:pPr>
-            <w:proofErr w:type="spellStart"/>
             <w:r>
               <w:rPr>
                 <w:spacing w:val="-5"/>
@@ -2675,7 +2656,6 @@
               </w:rPr>
               <w:t>Mr</w:t>
             </w:r>
-            <w:proofErr w:type="spellEnd"/>
           </w:p>
         </w:tc>
         <w:tc>
@@ -2727,7 +2707,6 @@
                 <w:sz w:val="19"/>
               </w:rPr>
             </w:pPr>
-            <w:proofErr w:type="spellStart"/>
             <w:r>
               <w:rPr>
                 <w:spacing w:val="-5"/>
@@ -2735,7 +2714,6 @@
               </w:rPr>
               <w:t>Mrs</w:t>
             </w:r>
-            <w:proofErr w:type="spellEnd"/>
           </w:p>
         </w:tc>
         <w:tc>
@@ -2854,7 +2832,6 @@
                 <w:sz w:val="19"/>
               </w:rPr>
             </w:pPr>
-            <w:proofErr w:type="spellStart"/>
             <w:r>
               <w:rPr>
                 <w:spacing w:val="-5"/>
@@ -2862,7 +2839,6 @@
               </w:rPr>
               <w:t>Ms</w:t>
             </w:r>
-            <w:proofErr w:type="spellEnd"/>
           </w:p>
         </w:tc>
         <w:tc>
@@ -3276,7 +3252,6 @@
               </w:rPr>
               <w:t xml:space="preserve">of </w:t>
             </w:r>
-            <w:proofErr w:type="spellStart"/>
             <w:r>
               <w:rPr>
                 <w:spacing w:val="-2"/>
@@ -3284,7 +3259,6 @@
               </w:rPr>
               <w:t>programme</w:t>
             </w:r>
-            <w:proofErr w:type="spellEnd"/>
           </w:p>
         </w:tc>
         <w:tc>
@@ -5119,17 +5093,8 @@
                 <w:spacing w:val="-2"/>
                 <w:sz w:val="15"/>
               </w:rPr>
-              <w:t xml:space="preserve"> </w:t>
-            </w:r>
-            <w:proofErr w:type="spellStart"/>
-            <w:r>
-              <w:rPr>
-                <w:spacing w:val="-2"/>
-                <w:sz w:val="15"/>
-              </w:rPr>
-              <w:t>Traveller</w:t>
-            </w:r>
-            <w:proofErr w:type="spellEnd"/>
+              <w:t xml:space="preserve"> Traveller</w:t>
+            </w:r>
           </w:p>
         </w:tc>
         <w:tc>
@@ -14936,19 +14901,11 @@
                 <w:sz w:val="15"/>
               </w:rPr>
             </w:pPr>
-            <w:proofErr w:type="spellStart"/>
-            <w:r>
-              <w:rPr>
-                <w:sz w:val="15"/>
-              </w:rPr>
-              <w:t>JobCentre</w:t>
-            </w:r>
-            <w:proofErr w:type="spellEnd"/>
-            <w:r>
-              <w:rPr>
-                <w:sz w:val="15"/>
-              </w:rPr>
-              <w:t xml:space="preserve"> Plus</w:t>
+            <w:r>
+              <w:rPr>
+                <w:sz w:val="15"/>
+              </w:rPr>
+              <w:t>JobCentre Plus</w:t>
             </w:r>
           </w:p>
         </w:tc>
@@ -16110,16 +16067,8 @@
               <w:rPr>
                 <w:sz w:val="15"/>
               </w:rPr>
-              <w:t>(</w:t>
-            </w:r>
-            <w:proofErr w:type="spellStart"/>
-            <w:r>
-              <w:rPr>
-                <w:sz w:val="15"/>
-              </w:rPr>
-              <w:t>incuding</w:t>
-            </w:r>
-            <w:proofErr w:type="spellEnd"/>
+              <w:t>(incuding</w:t>
+            </w:r>
             <w:r>
               <w:rPr>
                 <w:spacing w:val="-4"/>
@@ -17450,14 +17399,12 @@
               </w:rPr>
               <w:t xml:space="preserve"> </w:t>
             </w:r>
-            <w:proofErr w:type="spellStart"/>
             <w:r>
               <w:rPr>
                 <w:sz w:val="15"/>
               </w:rPr>
               <w:t>referal</w:t>
             </w:r>
-            <w:proofErr w:type="spellEnd"/>
             <w:r>
               <w:rPr>
                 <w:spacing w:val="-8"/>
@@ -19843,14 +19790,12 @@
               </w:rPr>
               <w:t xml:space="preserve"> </w:t>
             </w:r>
-            <w:proofErr w:type="spellStart"/>
             <w:r>
               <w:rPr>
                 <w:sz w:val="15"/>
               </w:rPr>
               <w:t>hrs</w:t>
             </w:r>
-            <w:proofErr w:type="spellEnd"/>
             <w:r>
               <w:rPr>
                 <w:spacing w:val="-2"/>
@@ -20096,14 +20041,12 @@
               </w:rPr>
               <w:t xml:space="preserve"> </w:t>
             </w:r>
-            <w:proofErr w:type="spellStart"/>
             <w:r>
               <w:rPr>
                 <w:sz w:val="15"/>
               </w:rPr>
               <w:t>hrs</w:t>
             </w:r>
-            <w:proofErr w:type="spellEnd"/>
             <w:r>
               <w:rPr>
                 <w:spacing w:val="-8"/>
@@ -20196,14 +20139,12 @@
               </w:rPr>
               <w:t xml:space="preserve"> </w:t>
             </w:r>
-            <w:proofErr w:type="spellStart"/>
             <w:r>
               <w:rPr>
                 <w:sz w:val="15"/>
               </w:rPr>
               <w:t>hrs</w:t>
             </w:r>
-            <w:proofErr w:type="spellEnd"/>
             <w:r>
               <w:rPr>
                 <w:spacing w:val="-2"/>
@@ -22495,16 +22436,8 @@
               <w:rPr>
                 <w:sz w:val="15"/>
               </w:rPr>
-              <w:t xml:space="preserve">Progression' form at the end of the </w:t>
-            </w:r>
-            <w:proofErr w:type="spellStart"/>
-            <w:r>
-              <w:rPr>
-                <w:sz w:val="15"/>
-              </w:rPr>
-              <w:t>programme</w:t>
-            </w:r>
-            <w:proofErr w:type="spellEnd"/>
+              <w:t>Progression' form at the end of the programme</w:t>
+            </w:r>
           </w:p>
         </w:tc>
       </w:tr>
@@ -26232,21 +26165,7 @@
               <w:rPr>
                 <w:sz w:val="19"/>
               </w:rPr>
-              <w:t xml:space="preserve">the </w:t>
-            </w:r>
-            <w:proofErr w:type="spellStart"/>
-            <w:r>
-              <w:rPr>
-                <w:sz w:val="19"/>
-              </w:rPr>
-              <w:t>programme</w:t>
-            </w:r>
-            <w:proofErr w:type="spellEnd"/>
-            <w:r>
-              <w:rPr>
-                <w:sz w:val="19"/>
-              </w:rPr>
-              <w:t xml:space="preserve"> is funded by the Mayor of London.</w:t>
+              <w:t>the programme is funded by the Mayor of London.</w:t>
             </w:r>
           </w:p>
         </w:tc>
@@ -27496,19 +27415,11 @@
               </w:rPr>
               <w:t xml:space="preserve"> </w:t>
             </w:r>
-            <w:proofErr w:type="spellStart"/>
-            <w:r>
-              <w:rPr>
-                <w:sz w:val="15"/>
-              </w:rPr>
-              <w:t>Docusign</w:t>
-            </w:r>
-            <w:proofErr w:type="spellEnd"/>
-            <w:r>
-              <w:rPr>
-                <w:sz w:val="15"/>
-              </w:rPr>
-              <w:t>/Adobe</w:t>
+            <w:r>
+              <w:rPr>
+                <w:sz w:val="15"/>
+              </w:rPr>
+              <w:t>Docusign/Adobe</w:t>
             </w:r>
           </w:p>
           <w:p>
@@ -28015,11 +27926,19 @@
           <w:p>
             <w:pPr>
               <w:pStyle w:val="TableParagraph"/>
+              <w:jc w:val="center"/>
               <w:rPr>
                 <w:rFonts w:ascii="Times New Roman"/>
                 <w:sz w:val="16"/>
               </w:rPr>
             </w:pPr>
+            <w:r>
+              <w:rPr>
+                <w:rFonts w:ascii="Times New Roman"/>
+                <w:sz w:val="16"/>
+              </w:rPr>
+              <w:t>p232</w:t>
+            </w:r>
           </w:p>
         </w:tc>
         <w:tc>
@@ -28111,6 +28030,13 @@
                 <w:sz w:val="16"/>
               </w:rPr>
             </w:pPr>
+            <w:r>
+              <w:rPr>
+                <w:rFonts w:ascii="Times New Roman"/>
+                <w:sz w:val="16"/>
+              </w:rPr>
+              <w:t>p233</w:t>
+            </w:r>
           </w:p>
         </w:tc>
         <w:tc>
@@ -28198,6 +28124,13 @@
                 <w:sz w:val="16"/>
               </w:rPr>
             </w:pPr>
+            <w:r>
+              <w:rPr>
+                <w:rFonts w:ascii="Times New Roman"/>
+                <w:sz w:val="16"/>
+              </w:rPr>
+              <w:t>p234</w:t>
+            </w:r>
           </w:p>
         </w:tc>
         <w:tc>
@@ -28907,19 +28840,11 @@
               </w:rPr>
               <w:t xml:space="preserve"> </w:t>
             </w:r>
-            <w:proofErr w:type="spellStart"/>
-            <w:r>
-              <w:rPr>
-                <w:sz w:val="15"/>
-              </w:rPr>
-              <w:t>Docusign</w:t>
-            </w:r>
-            <w:proofErr w:type="spellEnd"/>
-            <w:r>
-              <w:rPr>
-                <w:sz w:val="15"/>
-              </w:rPr>
-              <w:t>/Adobe</w:t>
+            <w:r>
+              <w:rPr>
+                <w:sz w:val="15"/>
+              </w:rPr>
+              <w:t>Docusign/Adobe</w:t>
             </w:r>
           </w:p>
           <w:p>
@@ -37946,7 +37871,6 @@
               </w:rPr>
               <w:t xml:space="preserve"> </w:t>
             </w:r>
-            <w:proofErr w:type="spellStart"/>
             <w:r>
               <w:rPr>
                 <w:spacing w:val="-2"/>
@@ -37955,7 +37879,6 @@
               </w:rPr>
               <w:t>Licence</w:t>
             </w:r>
-            <w:proofErr w:type="spellEnd"/>
           </w:p>
         </w:tc>
         <w:tc>
@@ -38171,7 +38094,6 @@
               </w:rPr>
               <w:t xml:space="preserve"> </w:t>
             </w:r>
-            <w:proofErr w:type="spellStart"/>
             <w:r>
               <w:rPr>
                 <w:w w:val="105"/>
@@ -38179,7 +38101,6 @@
               </w:rPr>
               <w:t>Licence</w:t>
             </w:r>
-            <w:proofErr w:type="spellEnd"/>
             <w:r>
               <w:rPr>
                 <w:spacing w:val="-9"/>
@@ -39466,7 +39387,6 @@
               </w:rPr>
               <w:t xml:space="preserve"> </w:t>
             </w:r>
-            <w:proofErr w:type="spellStart"/>
             <w:r>
               <w:rPr>
                 <w:spacing w:val="-2"/>
@@ -39475,7 +39395,6 @@
               </w:rPr>
               <w:t>Licence</w:t>
             </w:r>
-            <w:proofErr w:type="spellEnd"/>
             <w:r>
               <w:rPr>
                 <w:spacing w:val="-7"/>
@@ -40844,25 +40763,7 @@
                 <w:w w:val="105"/>
                 <w:sz w:val="17"/>
               </w:rPr>
-              <w:t xml:space="preserve">Latest </w:t>
-            </w:r>
-            <w:proofErr w:type="spellStart"/>
-            <w:r>
-              <w:rPr>
-                <w:spacing w:val="-2"/>
-                <w:w w:val="105"/>
-                <w:sz w:val="17"/>
-              </w:rPr>
-              <w:t>Payslip</w:t>
-            </w:r>
-            <w:proofErr w:type="spellEnd"/>
-            <w:r>
-              <w:rPr>
-                <w:spacing w:val="-2"/>
-                <w:w w:val="105"/>
-                <w:sz w:val="17"/>
-              </w:rPr>
-              <w:t xml:space="preserve"> (maximum</w:t>
+              <w:t>Latest Payslip (maximum</w:t>
             </w:r>
             <w:r>
               <w:rPr>
@@ -44556,7 +44457,6 @@
               </w:rPr>
               <w:t xml:space="preserve"> </w:t>
             </w:r>
-            <w:proofErr w:type="spellStart"/>
             <w:r>
               <w:rPr>
                 <w:sz w:val="19"/>
@@ -44576,7 +44476,6 @@
               </w:rPr>
               <w:t>declaration</w:t>
             </w:r>
-            <w:proofErr w:type="spellEnd"/>
             <w:r>
               <w:rPr>
                 <w:spacing w:val="12"/>
@@ -45868,15 +45767,7 @@
                 <w:w w:val="105"/>
                 <w:sz w:val="17"/>
               </w:rPr>
-              <w:t xml:space="preserve">If there is a discrepancy between Participant </w:t>
-            </w:r>
-            <w:proofErr w:type="spellStart"/>
-            <w:r>
-              <w:rPr>
-                <w:w w:val="105"/>
-                <w:sz w:val="17"/>
-              </w:rPr>
-              <w:t xml:space="preserve">self </w:t>
+              <w:t xml:space="preserve">If there is a discrepancy between Participant self </w:t>
             </w:r>
             <w:r>
               <w:rPr>
@@ -45886,7 +45777,6 @@
               </w:rPr>
               <w:t>declaration</w:t>
             </w:r>
-            <w:proofErr w:type="spellEnd"/>
             <w:r>
               <w:rPr>
                 <w:spacing w:val="-7"/>
@@ -46481,7 +46371,6 @@
                 <w:sz w:val="19"/>
               </w:rPr>
             </w:pPr>
-            <w:proofErr w:type="spellStart"/>
             <w:r>
               <w:rPr>
                 <w:spacing w:val="-2"/>
@@ -46489,7 +46378,6 @@
               </w:rPr>
               <w:t>Maths</w:t>
             </w:r>
-            <w:proofErr w:type="spellEnd"/>
           </w:p>
         </w:tc>
         <w:tc>
@@ -47295,14 +47183,12 @@
                 <w:sz w:val="19"/>
               </w:rPr>
             </w:pPr>
-            <w:proofErr w:type="spellStart"/>
             <w:r>
               <w:rPr>
                 <w:sz w:val="19"/>
               </w:rPr>
               <w:t>Maths</w:t>
             </w:r>
-            <w:proofErr w:type="spellEnd"/>
             <w:r>
               <w:rPr>
                 <w:spacing w:val="7"/>
@@ -47432,21 +47318,7 @@
               <w:rPr>
                 <w:sz w:val="19"/>
               </w:rPr>
-              <w:t xml:space="preserve">Will the Participant be completing relevant Numeracy and/or Literacy </w:t>
-            </w:r>
-            <w:proofErr w:type="spellStart"/>
-            <w:r>
-              <w:rPr>
-                <w:sz w:val="19"/>
-              </w:rPr>
-              <w:t>programmes</w:t>
-            </w:r>
-            <w:proofErr w:type="spellEnd"/>
-            <w:r>
-              <w:rPr>
-                <w:sz w:val="19"/>
-              </w:rPr>
-              <w:t xml:space="preserve"> within their learning plan?</w:t>
+              <w:t>Will the Participant be completing relevant Numeracy and/or Literacy programmes within their learning plan?</w:t>
             </w:r>
           </w:p>
         </w:tc>
@@ -49996,27 +49868,33 @@
               </w:rPr>
               <w:t xml:space="preserve"> </w:t>
             </w:r>
-            <w:proofErr w:type="spellStart"/>
             <w:r>
               <w:rPr>
                 <w:spacing w:val="-2"/>
                 <w:w w:val="105"/>
                 <w:sz w:val="15"/>
               </w:rPr>
-              <w:t>programmes</w:t>
-            </w:r>
-            <w:proofErr w:type="spellEnd"/>
+              <w:t>programmes/</w:t>
+            </w:r>
+            <w:r>
+              <w:rPr>
+                <w:spacing w:val="-5"/>
+                <w:w w:val="105"/>
+                <w:sz w:val="15"/>
+              </w:rPr>
+              <w:t xml:space="preserve"> </w:t>
+            </w:r>
             <w:r>
               <w:rPr>
                 <w:spacing w:val="-2"/>
                 <w:w w:val="105"/>
                 <w:sz w:val="15"/>
               </w:rPr>
-              <w:t>/</w:t>
-            </w:r>
-            <w:r>
-              <w:rPr>
-                <w:spacing w:val="-5"/>
+              <w:t>activity</w:t>
+            </w:r>
+            <w:r>
+              <w:rPr>
+                <w:spacing w:val="-6"/>
                 <w:w w:val="105"/>
                 <w:sz w:val="15"/>
               </w:rPr>
@@ -50028,22 +49906,6 @@
                 <w:w w:val="105"/>
                 <w:sz w:val="15"/>
               </w:rPr>
-              <w:t>activity</w:t>
-            </w:r>
-            <w:r>
-              <w:rPr>
-                <w:spacing w:val="-6"/>
-                <w:w w:val="105"/>
-                <w:sz w:val="15"/>
-              </w:rPr>
-              <w:t xml:space="preserve"> </w:t>
-            </w:r>
-            <w:r>
-              <w:rPr>
-                <w:spacing w:val="-2"/>
-                <w:w w:val="105"/>
-                <w:sz w:val="15"/>
-              </w:rPr>
               <w:t>are</w:t>
             </w:r>
             <w:r>
@@ -50099,7 +49961,6 @@
               </w:rPr>
               <w:t xml:space="preserve"> </w:t>
             </w:r>
-            <w:proofErr w:type="spellStart"/>
             <w:r>
               <w:rPr>
                 <w:w w:val="105"/>
@@ -50107,7 +49968,6 @@
               </w:rPr>
               <w:t>employers</w:t>
             </w:r>
-            <w:proofErr w:type="spellEnd"/>
             <w:r>
               <w:rPr>
                 <w:spacing w:val="-6"/>
@@ -50417,7 +50277,6 @@
               </w:rPr>
               <w:t xml:space="preserve"> </w:t>
             </w:r>
-            <w:proofErr w:type="spellStart"/>
             <w:r>
               <w:rPr>
                 <w:spacing w:val="-2"/>
@@ -50425,7 +50284,6 @@
               </w:rPr>
               <w:t>programme</w:t>
             </w:r>
-            <w:proofErr w:type="spellEnd"/>
           </w:p>
         </w:tc>
       </w:tr>
@@ -50468,7 +50326,6 @@
               </w:rPr>
               <w:t xml:space="preserve"> </w:t>
             </w:r>
-            <w:proofErr w:type="spellStart"/>
             <w:r>
               <w:rPr>
                 <w:w w:val="105"/>
@@ -50476,7 +50333,6 @@
               </w:rPr>
               <w:t>programme</w:t>
             </w:r>
-            <w:proofErr w:type="spellEnd"/>
             <w:r>
               <w:rPr>
                 <w:spacing w:val="-7"/>
@@ -50633,7 +50489,6 @@
               </w:rPr>
               <w:t xml:space="preserve"> </w:t>
             </w:r>
-            <w:proofErr w:type="spellStart"/>
             <w:r>
               <w:rPr>
                 <w:w w:val="105"/>
@@ -50641,7 +50496,6 @@
               </w:rPr>
               <w:t>programme</w:t>
             </w:r>
-            <w:proofErr w:type="spellEnd"/>
             <w:r>
               <w:rPr>
                 <w:spacing w:val="-8"/>
@@ -51765,21 +51619,7 @@
               <w:rPr>
                 <w:sz w:val="19"/>
               </w:rPr>
-              <w:t xml:space="preserve">We hereby confirm that we have read, understood and agree with the contents of this document, and understand that the </w:t>
-            </w:r>
-            <w:proofErr w:type="spellStart"/>
-            <w:r>
-              <w:rPr>
-                <w:sz w:val="19"/>
-              </w:rPr>
-              <w:t>programme</w:t>
-            </w:r>
-            <w:proofErr w:type="spellEnd"/>
-            <w:r>
-              <w:rPr>
-                <w:sz w:val="19"/>
-              </w:rPr>
-              <w:t xml:space="preserve"> is funded by the Mayor of London.</w:t>
+              <w:t>We hereby confirm that we have read, understood and agree with the contents of this document, and understand that the programme is funded by the Mayor of London.</w:t>
             </w:r>
           </w:p>
         </w:tc>
@@ -52742,23 +52582,13 @@
                 <w:sz w:val="15"/>
               </w:rPr>
             </w:pPr>
-            <w:proofErr w:type="spellStart"/>
             <w:r>
               <w:rPr>
                 <w:spacing w:val="-2"/>
                 <w:w w:val="105"/>
                 <w:sz w:val="15"/>
               </w:rPr>
-              <w:t>Docusign</w:t>
-            </w:r>
-            <w:proofErr w:type="spellEnd"/>
-            <w:r>
-              <w:rPr>
-                <w:spacing w:val="-2"/>
-                <w:w w:val="105"/>
-                <w:sz w:val="15"/>
-              </w:rPr>
-              <w:t>/Adobe</w:t>
+              <w:t>Docusign/Adobe</w:t>
             </w:r>
           </w:p>
           <w:p>
@@ -53051,15 +52881,24 @@
               <w:right w:val="single" w:sz="2" w:space="0" w:color="000000"/>
             </w:tcBorders>
             <w:shd w:val="clear" w:color="auto" w:fill="FFFFCC"/>
-          </w:tcPr>
-          <w:p>
-            <w:pPr>
-              <w:pStyle w:val="TableParagraph"/>
+            <w:vAlign w:val="center"/>
+          </w:tcPr>
+          <w:p>
+            <w:pPr>
+              <w:pStyle w:val="TableParagraph"/>
+              <w:jc w:val="center"/>
               <w:rPr>
                 <w:rFonts w:ascii="Times New Roman"/>
                 <w:sz w:val="16"/>
               </w:rPr>
             </w:pPr>
+            <w:r>
+              <w:rPr>
+                <w:rFonts w:ascii="Times New Roman"/>
+                <w:sz w:val="16"/>
+              </w:rPr>
+              <w:t>p232</w:t>
+            </w:r>
           </w:p>
         </w:tc>
         <w:tc>
@@ -53135,15 +52974,24 @@
               <w:right w:val="nil"/>
             </w:tcBorders>
             <w:shd w:val="clear" w:color="auto" w:fill="FFFFCC"/>
-          </w:tcPr>
-          <w:p>
-            <w:pPr>
-              <w:pStyle w:val="TableParagraph"/>
+            <w:vAlign w:val="center"/>
+          </w:tcPr>
+          <w:p>
+            <w:pPr>
+              <w:pStyle w:val="TableParagraph"/>
+              <w:jc w:val="center"/>
               <w:rPr>
                 <w:rFonts w:ascii="Times New Roman"/>
                 <w:sz w:val="16"/>
               </w:rPr>
             </w:pPr>
+            <w:r>
+              <w:rPr>
+                <w:rFonts w:ascii="Times New Roman"/>
+                <w:sz w:val="16"/>
+              </w:rPr>
+              <w:t>p233</w:t>
+            </w:r>
           </w:p>
         </w:tc>
         <w:tc>
@@ -53229,6 +53077,13 @@
                 <w:sz w:val="16"/>
               </w:rPr>
             </w:pPr>
+            <w:r>
+              <w:rPr>
+                <w:rFonts w:ascii="Times New Roman"/>
+                <w:sz w:val="16"/>
+              </w:rPr>
+              <w:t>p234</w:t>
+            </w:r>
           </w:p>
         </w:tc>
         <w:tc>
@@ -53919,23 +53774,13 @@
                 <w:sz w:val="15"/>
               </w:rPr>
             </w:pPr>
-            <w:proofErr w:type="spellStart"/>
             <w:r>
               <w:rPr>
                 <w:spacing w:val="-2"/>
                 <w:w w:val="105"/>
                 <w:sz w:val="15"/>
               </w:rPr>
-              <w:t>Docusign</w:t>
-            </w:r>
-            <w:proofErr w:type="spellEnd"/>
-            <w:r>
-              <w:rPr>
-                <w:spacing w:val="-2"/>
-                <w:w w:val="105"/>
-                <w:sz w:val="15"/>
-              </w:rPr>
-              <w:t>/Adobe</w:t>
+              <w:t>Docusign/Adobe</w:t>
             </w:r>
             <w:r>
               <w:rPr>
@@ -54605,7 +54450,6 @@
                 <w:sz w:val="24"/>
               </w:rPr>
             </w:pPr>
-            <w:proofErr w:type="spellStart"/>
             <w:r>
               <w:rPr>
                 <w:rFonts w:ascii="Arial"/>
@@ -54614,7 +54458,6 @@
               </w:rPr>
               <w:t>Programme</w:t>
             </w:r>
-            <w:proofErr w:type="spellEnd"/>
             <w:r>
               <w:rPr>
                 <w:rFonts w:ascii="Arial"/>
@@ -58704,6 +58547,19 @@
 </file>
 
 <file path=customXml/item2.xml><?xml version="1.0" encoding="utf-8"?>
+<p:properties xmlns:p="http://schemas.microsoft.com/office/2006/metadata/properties" xmlns:xsi="http://www.w3.org/2001/XMLSchema-instance" xmlns:pc="http://schemas.microsoft.com/office/infopath/2007/PartnerControls">
+  <documentManagement>
+    <_ip_UnifiedCompliancePolicyUIAction xmlns="http://schemas.microsoft.com/sharepoint/v3" xsi:nil="true"/>
+    <TaxCatchAll xmlns="b0916223-b77e-430a-999d-bba4f64a8e0f" xsi:nil="true"/>
+    <_ip_UnifiedCompliancePolicyProperties xmlns="http://schemas.microsoft.com/sharepoint/v3" xsi:nil="true"/>
+    <lcf76f155ced4ddcb4097134ff3c332f xmlns="2262d2a8-fe6a-4e33-9532-5c6c7d417059">
+      <Terms xmlns="http://schemas.microsoft.com/office/infopath/2007/PartnerControls"/>
+    </lcf76f155ced4ddcb4097134ff3c332f>
+  </documentManagement>
+</p:properties>
+</file>
+
+<file path=customXml/item3.xml><?xml version="1.0" encoding="utf-8"?>
 <ct:contentTypeSchema xmlns:ct="http://schemas.microsoft.com/office/2006/metadata/contentType" xmlns:ma="http://schemas.microsoft.com/office/2006/metadata/properties/metaAttributes" ct:_="" ma:_="" ma:contentTypeName="Document" ma:contentTypeID="0x0101009C994F8A06ECE54AA72AEF95513C32C2" ma:contentTypeVersion="17" ma:contentTypeDescription="Create a new document." ma:contentTypeScope="" ma:versionID="ee018208a3075e7a95080a310e746aab">
   <xsd:schema xmlns:xsd="http://www.w3.org/2001/XMLSchema" xmlns:xs="http://www.w3.org/2001/XMLSchema" xmlns:p="http://schemas.microsoft.com/office/2006/metadata/properties" xmlns:ns1="http://schemas.microsoft.com/sharepoint/v3" xmlns:ns2="97423b0a-5597-403b-852c-1c4fdd260905" xmlns:ns3="2262d2a8-fe6a-4e33-9532-5c6c7d417059" xmlns:ns4="b0916223-b77e-430a-999d-bba4f64a8e0f" targetNamespace="http://schemas.microsoft.com/office/2006/metadata/properties" ma:root="true" ma:fieldsID="0f27fee4021f20a8cc045d562f84b1ec" ns1:_="" ns2:_="" ns3:_="" ns4:_="">
     <xsd:import namespace="http://schemas.microsoft.com/sharepoint/v3"/>
@@ -58960,19 +58816,6 @@
 </ct:contentTypeSchema>
 </file>
 
-<file path=customXml/item3.xml><?xml version="1.0" encoding="utf-8"?>
-<p:properties xmlns:p="http://schemas.microsoft.com/office/2006/metadata/properties" xmlns:xsi="http://www.w3.org/2001/XMLSchema-instance" xmlns:pc="http://schemas.microsoft.com/office/infopath/2007/PartnerControls">
-  <documentManagement>
-    <_ip_UnifiedCompliancePolicyUIAction xmlns="http://schemas.microsoft.com/sharepoint/v3" xsi:nil="true"/>
-    <TaxCatchAll xmlns="b0916223-b77e-430a-999d-bba4f64a8e0f" xsi:nil="true"/>
-    <_ip_UnifiedCompliancePolicyProperties xmlns="http://schemas.microsoft.com/sharepoint/v3" xsi:nil="true"/>
-    <lcf76f155ced4ddcb4097134ff3c332f xmlns="2262d2a8-fe6a-4e33-9532-5c6c7d417059">
-      <Terms xmlns="http://schemas.microsoft.com/office/infopath/2007/PartnerControls"/>
-    </lcf76f155ced4ddcb4097134ff3c332f>
-  </documentManagement>
-</p:properties>
-</file>
-
 <file path=customXml/itemProps1.xml><?xml version="1.0" encoding="utf-8"?>
 <ds:datastoreItem xmlns:ds="http://schemas.openxmlformats.org/officeDocument/2006/customXml" ds:itemID="{9C7B58FC-AE55-48CA-A815-C2D2857C0DCB}">
   <ds:schemaRefs>
@@ -58982,6 +58825,18 @@
 </file>
 
 <file path=customXml/itemProps2.xml><?xml version="1.0" encoding="utf-8"?>
+<ds:datastoreItem xmlns:ds="http://schemas.openxmlformats.org/officeDocument/2006/customXml" ds:itemID="{D861879D-9EDF-484C-A953-24FD9FBA89E9}">
+  <ds:schemaRefs>
+    <ds:schemaRef ds:uri="http://schemas.microsoft.com/office/2006/metadata/properties"/>
+    <ds:schemaRef ds:uri="http://schemas.microsoft.com/office/infopath/2007/PartnerControls"/>
+    <ds:schemaRef ds:uri="http://schemas.microsoft.com/sharepoint/v3"/>
+    <ds:schemaRef ds:uri="b0916223-b77e-430a-999d-bba4f64a8e0f"/>
+    <ds:schemaRef ds:uri="2262d2a8-fe6a-4e33-9532-5c6c7d417059"/>
+  </ds:schemaRefs>
+</ds:datastoreItem>
+</file>
+
+<file path=customXml/itemProps3.xml><?xml version="1.0" encoding="utf-8"?>
 <ds:datastoreItem xmlns:ds="http://schemas.openxmlformats.org/officeDocument/2006/customXml" ds:itemID="{A913647A-6006-4D2E-A894-61B79F8F10F7}">
   <ds:schemaRefs>
     <ds:schemaRef ds:uri="http://schemas.microsoft.com/office/2006/metadata/contentType"/>
@@ -59000,16 +58855,4 @@
     <ds:schemaRef ds:uri="http://schemas.microsoft.com/internal/obd"/>
   </ds:schemaRefs>
 </ds:datastoreItem>
-</file>
-
-<file path=customXml/itemProps3.xml><?xml version="1.0" encoding="utf-8"?>
-<ds:datastoreItem xmlns:ds="http://schemas.openxmlformats.org/officeDocument/2006/customXml" ds:itemID="{D861879D-9EDF-484C-A953-24FD9FBA89E9}">
-  <ds:schemaRefs>
-    <ds:schemaRef ds:uri="http://schemas.microsoft.com/office/2006/metadata/properties"/>
-    <ds:schemaRef ds:uri="http://schemas.microsoft.com/office/infopath/2007/PartnerControls"/>
-    <ds:schemaRef ds:uri="http://schemas.microsoft.com/sharepoint/v3"/>
-    <ds:schemaRef ds:uri="b0916223-b77e-430a-999d-bba4f64a8e0f"/>
-    <ds:schemaRef ds:uri="2262d2a8-fe6a-4e33-9532-5c6c7d417059"/>
-  </ds:schemaRefs>
-</ds:datastoreItem>
 </file>
</xml_diff>